<commit_message>
Added some use case diagrms
</commit_message>
<xml_diff>
--- a/RASD/PROG Ing SW 2 - Peresson Ziffer.docx
+++ b/RASD/PROG Ing SW 2 - Peresson Ziffer.docx
@@ -354,9 +354,7 @@
       <w:r>
         <w:rPr>
           <w:rPrChange w:id="33" w:author="Tommaso Peresson" w:date="2018-10-23T12:31:00Z">
-            <w:rPr>
-              <w:iCs/>
-            </w:rPr>
+            <w:rPr/>
           </w:rPrChange>
         </w:rPr>
         <w:t xml:space="preserve">ts are handled directly by </w:t>
@@ -365,9 +363,7 @@
       <w:r>
         <w:rPr>
           <w:rPrChange w:id="34" w:author="Tommaso Peresson" w:date="2018-10-23T12:31:00Z">
-            <w:rPr>
-              <w:iCs/>
-            </w:rPr>
+            <w:rPr/>
           </w:rPrChange>
         </w:rPr>
         <w:t>TrackMe</w:t>
@@ -376,9 +372,7 @@
       <w:r>
         <w:rPr>
           <w:rPrChange w:id="35" w:author="Tommaso Peresson" w:date="2018-10-23T12:31:00Z">
-            <w:rPr>
-              <w:iCs/>
-            </w:rPr>
+            <w:rPr/>
           </w:rPrChange>
         </w:rPr>
         <w:t xml:space="preserve"> that approves them if it </w:t>
@@ -387,9 +381,7 @@
       <w:r>
         <w:rPr>
           <w:rPrChange w:id="36" w:author="Tommaso Peresson" w:date="2018-10-23T12:31:00Z">
-            <w:rPr>
-              <w:iCs/>
-            </w:rPr>
+            <w:rPr/>
           </w:rPrChange>
         </w:rPr>
         <w:t>is able to</w:t>
@@ -398,9 +390,7 @@
       <w:r>
         <w:rPr>
           <w:rPrChange w:id="37" w:author="Tommaso Peresson" w:date="2018-10-23T12:31:00Z">
-            <w:rPr>
-              <w:iCs/>
-            </w:rPr>
+            <w:rPr/>
           </w:rPrChange>
         </w:rPr>
         <w:t xml:space="preserve"> properly anonymize the requested data. For instance, if the third party is asking for data about 10-</w:t>
@@ -408,9 +398,7 @@
       <w:r>
         <w:rPr>
           <w:rPrChange w:id="38" w:author="Tommaso Peresson" w:date="2018-10-23T12:31:00Z">
-            <w:rPr>
-              <w:iCs/>
-            </w:rPr>
+            <w:rPr/>
           </w:rPrChange>
         </w:rPr>
         <w:softHyphen/>
@@ -421,7 +409,6 @@
           <w:rPrChange w:id="39" w:author="Tommaso Peresson" w:date="2018-10-23T12:31:00Z">
             <w:rPr>
               <w:rFonts w:ascii="Cambria Math" w:hAnsi="Cambria Math" w:cs="Cambria Math"/>
-              <w:iCs/>
             </w:rPr>
           </w:rPrChange>
         </w:rPr>
@@ -439,7 +426,6 @@
           <w:rPrChange w:id="40" w:author="Tommaso Peresson" w:date="2018-10-23T12:31:00Z">
             <w:rPr>
               <w:rFonts w:ascii="Cambria Math" w:hAnsi="Cambria Math" w:cs="Cambria Math"/>
-              <w:iCs/>
             </w:rPr>
           </w:rPrChange>
         </w:rPr>
@@ -451,9 +437,7 @@
       <w:r>
         <w:rPr>
           <w:rPrChange w:id="41" w:author="Tommaso Peresson" w:date="2018-10-23T12:31:00Z">
-            <w:rPr>
-              <w:iCs/>
-            </w:rPr>
+            <w:rPr/>
           </w:rPrChange>
         </w:rPr>
         <w:t xml:space="preserve">Then, to avoid this risk and the possibility of a misuse of data, </w:t>
@@ -462,9 +446,7 @@
       <w:r>
         <w:rPr>
           <w:rPrChange w:id="42" w:author="Tommaso Peresson" w:date="2018-10-23T12:31:00Z">
-            <w:rPr>
-              <w:iCs/>
-            </w:rPr>
+            <w:rPr/>
           </w:rPrChange>
         </w:rPr>
         <w:t>TrackMe</w:t>
@@ -473,9 +455,7 @@
       <w:r>
         <w:rPr>
           <w:rPrChange w:id="43" w:author="Tommaso Peresson" w:date="2018-10-23T12:31:00Z">
-            <w:rPr>
-              <w:iCs/>
-            </w:rPr>
+            <w:rPr/>
           </w:rPrChange>
         </w:rPr>
         <w:t xml:space="preserve"> will not accept the request. For simplicity, we assume that </w:t>
@@ -484,9 +464,7 @@
       <w:r>
         <w:rPr>
           <w:rPrChange w:id="44" w:author="Tommaso Peresson" w:date="2018-10-23T12:31:00Z">
-            <w:rPr>
-              <w:iCs/>
-            </w:rPr>
+            <w:rPr/>
           </w:rPrChange>
         </w:rPr>
         <w:t>TrackMe</w:t>
@@ -495,9 +473,7 @@
       <w:r>
         <w:rPr>
           <w:rPrChange w:id="45" w:author="Tommaso Peresson" w:date="2018-10-23T12:31:00Z">
-            <w:rPr>
-              <w:iCs/>
-            </w:rPr>
+            <w:rPr/>
           </w:rPrChange>
         </w:rPr>
         <w:t xml:space="preserve"> will accept any request for which the number of individuals whose data satisfy the request is higher than 1000. As soon as a request for data is approved, </w:t>
@@ -506,9 +482,7 @@
       <w:r>
         <w:rPr>
           <w:rPrChange w:id="46" w:author="Tommaso Peresson" w:date="2018-10-23T12:31:00Z">
-            <w:rPr>
-              <w:iCs/>
-            </w:rPr>
+            <w:rPr/>
           </w:rPrChange>
         </w:rPr>
         <w:t>TrackMe</w:t>
@@ -517,9 +491,7 @@
       <w:r>
         <w:rPr>
           <w:rPrChange w:id="47" w:author="Tommaso Peresson" w:date="2018-10-23T12:31:00Z">
-            <w:rPr>
-              <w:iCs/>
-            </w:rPr>
+            <w:rPr/>
           </w:rPrChange>
         </w:rPr>
         <w:t xml:space="preserve"> makes the previously saved data available to the third party. Also, it allows the third party to subscribe to new data and to receive them as soon as they are produced. Imagine now that, after some time, </w:t>
@@ -528,9 +500,7 @@
       <w:r>
         <w:rPr>
           <w:rPrChange w:id="48" w:author="Tommaso Peresson" w:date="2018-10-23T12:31:00Z">
-            <w:rPr>
-              <w:iCs/>
-            </w:rPr>
+            <w:rPr/>
           </w:rPrChange>
         </w:rPr>
         <w:t>TrackMe</w:t>
@@ -539,9 +509,7 @@
       <w:r>
         <w:rPr>
           <w:rPrChange w:id="49" w:author="Tommaso Peresson" w:date="2018-10-23T12:31:00Z">
-            <w:rPr>
-              <w:iCs/>
-            </w:rPr>
+            <w:rPr/>
           </w:rPrChange>
         </w:rPr>
         <w:t xml:space="preserve"> realizes that a good part of its third-</w:t>
@@ -549,9 +517,7 @@
       <w:r>
         <w:rPr>
           <w:rPrChange w:id="50" w:author="Tommaso Peresson" w:date="2018-10-23T12:31:00Z">
-            <w:rPr>
-              <w:iCs/>
-            </w:rPr>
+            <w:rPr/>
           </w:rPrChange>
         </w:rPr>
         <w:softHyphen/>
@@ -562,7 +528,6 @@
           <w:rPrChange w:id="51" w:author="Tommaso Peresson" w:date="2018-10-23T12:31:00Z">
             <w:rPr>
               <w:rFonts w:ascii="Cambria Math" w:hAnsi="Cambria Math" w:cs="Cambria Math"/>
-              <w:iCs/>
             </w:rPr>
           </w:rPrChange>
         </w:rPr>
@@ -580,7 +545,6 @@
           <w:rPrChange w:id="52" w:author="Tommaso Peresson" w:date="2018-10-23T12:31:00Z">
             <w:rPr>
               <w:rFonts w:ascii="Cambria Math" w:hAnsi="Cambria Math" w:cs="Cambria Math"/>
-              <w:iCs/>
             </w:rPr>
           </w:rPrChange>
         </w:rPr>
@@ -1324,19 +1288,17 @@
           </w:pPr>
         </w:pPrChange>
       </w:pPr>
-      <w:bookmarkStart w:id="157" w:name="_GoBack"/>
-      <w:bookmarkEnd w:id="157"/>
     </w:p>
     <w:p>
       <w:pPr>
         <w:pStyle w:val="Titolo2"/>
         <w:rPr>
-          <w:ins w:id="158" w:author="Tommaso Peresson" w:date="2018-10-16T18:43:00Z"/>
-        </w:rPr>
-      </w:pPr>
-      <w:r>
-        <w:rPr>
-          <w:rPrChange w:id="159" w:author="Tommaso Peresson" w:date="2018-10-16T18:26:00Z">
+          <w:ins w:id="157" w:author="Tommaso Peresson" w:date="2018-10-16T18:43:00Z"/>
+        </w:rPr>
+      </w:pPr>
+      <w:r>
+        <w:rPr>
+          <w:rPrChange w:id="158" w:author="Tommaso Peresson" w:date="2018-10-16T18:26:00Z">
             <w:rPr>
               <w:rFonts w:ascii="Arial" w:hAnsi="Arial" w:cs="Arial"/>
               <w:i/>
@@ -1355,10 +1317,10 @@
       <w:pPr>
         <w:pStyle w:val="Titolo3"/>
         <w:rPr>
-          <w:ins w:id="160" w:author="Tommaso Peresson" w:date="2018-10-16T18:43:00Z"/>
-        </w:rPr>
-      </w:pPr>
-      <w:ins w:id="161" w:author="Tommaso Peresson" w:date="2018-10-16T18:43:00Z">
+          <w:ins w:id="159" w:author="Tommaso Peresson" w:date="2018-10-16T18:43:00Z"/>
+        </w:rPr>
+      </w:pPr>
+      <w:ins w:id="160" w:author="Tommaso Peresson" w:date="2018-10-16T18:43:00Z">
         <w:r>
           <w:t>Definitions</w:t>
         </w:r>
@@ -1368,22 +1330,22 @@
       <w:pPr>
         <w:pStyle w:val="Titolo6"/>
         <w:rPr>
-          <w:ins w:id="162" w:author="Tommaso Peresson" w:date="2018-10-16T18:45:00Z"/>
+          <w:ins w:id="161" w:author="Tommaso Peresson" w:date="2018-10-16T18:45:00Z"/>
           <w:rFonts w:eastAsiaTheme="minorEastAsia" w:cstheme="minorBidi"/>
           <w:color w:val="auto"/>
-          <w:rPrChange w:id="163" w:author="Tommaso Peresson" w:date="2018-10-23T12:31:00Z">
+          <w:rPrChange w:id="162" w:author="Tommaso Peresson" w:date="2018-10-23T12:31:00Z">
             <w:rPr>
-              <w:ins w:id="164" w:author="Tommaso Peresson" w:date="2018-10-16T18:45:00Z"/>
+              <w:ins w:id="163" w:author="Tommaso Peresson" w:date="2018-10-16T18:45:00Z"/>
             </w:rPr>
           </w:rPrChange>
         </w:rPr>
       </w:pPr>
-      <w:ins w:id="165" w:author="Tommaso Peresson" w:date="2018-10-16T18:44:00Z">
+      <w:ins w:id="164" w:author="Tommaso Peresson" w:date="2018-10-16T18:44:00Z">
         <w:r>
           <w:t>Private Customer</w:t>
         </w:r>
       </w:ins>
-      <w:ins w:id="166" w:author="Tommaso Peresson" w:date="2018-10-23T12:31:00Z">
+      <w:ins w:id="165" w:author="Tommaso Peresson" w:date="2018-10-23T12:31:00Z">
         <w:r>
           <w:t>: a customer that applies to the service Data4Help as a provider of personal health data.</w:t>
         </w:r>
@@ -1393,33 +1355,33 @@
       <w:pPr>
         <w:pStyle w:val="Titolo6"/>
         <w:rPr>
-          <w:ins w:id="167" w:author="Tommaso Peresson" w:date="2018-10-16T19:03:00Z"/>
-        </w:rPr>
-        <w:pPrChange w:id="168" w:author="Tommaso Peresson" w:date="2018-10-23T12:31:00Z">
+          <w:ins w:id="166" w:author="Tommaso Peresson" w:date="2018-10-16T19:03:00Z"/>
+        </w:rPr>
+        <w:pPrChange w:id="167" w:author="Tommaso Peresson" w:date="2018-10-23T12:31:00Z">
           <w:pPr/>
         </w:pPrChange>
       </w:pPr>
-      <w:ins w:id="169" w:author="Tommaso Peresson" w:date="2018-10-16T18:44:00Z">
+      <w:ins w:id="168" w:author="Tommaso Peresson" w:date="2018-10-16T18:44:00Z">
         <w:r>
           <w:t>Corporate</w:t>
         </w:r>
       </w:ins>
-      <w:ins w:id="170" w:author="Tommaso Peresson" w:date="2018-10-16T18:45:00Z">
+      <w:ins w:id="169" w:author="Tommaso Peresson" w:date="2018-10-16T18:45:00Z">
         <w:r>
           <w:t xml:space="preserve"> or Business</w:t>
         </w:r>
       </w:ins>
-      <w:ins w:id="171" w:author="Tommaso Peresson" w:date="2018-10-16T18:44:00Z">
+      <w:ins w:id="170" w:author="Tommaso Peresson" w:date="2018-10-16T18:44:00Z">
         <w:r>
           <w:t xml:space="preserve"> Customer</w:t>
         </w:r>
       </w:ins>
-      <w:ins w:id="172" w:author="Tommaso Peresson" w:date="2018-10-23T12:31:00Z">
+      <w:ins w:id="171" w:author="Tommaso Peresson" w:date="2018-10-23T12:31:00Z">
         <w:r>
           <w:t>: a</w:t>
         </w:r>
       </w:ins>
-      <w:ins w:id="173" w:author="Tommaso Peresson" w:date="2018-10-16T18:46:00Z">
+      <w:ins w:id="172" w:author="Tommaso Peresson" w:date="2018-10-16T18:46:00Z">
         <w:r>
           <w:t xml:space="preserve"> customer that </w:t>
         </w:r>
@@ -1427,7 +1389,7 @@
           <w:t xml:space="preserve">applies to the service Data4Help as a </w:t>
         </w:r>
       </w:ins>
-      <w:ins w:id="174" w:author="Tommaso Peresson" w:date="2018-10-16T18:47:00Z">
+      <w:ins w:id="173" w:author="Tommaso Peresson" w:date="2018-10-16T18:47:00Z">
         <w:r>
           <w:t>user of the data acquired</w:t>
         </w:r>
@@ -1440,10 +1402,10 @@
       <w:pPr>
         <w:pStyle w:val="Titolo3"/>
         <w:rPr>
-          <w:ins w:id="175" w:author="Tommaso Peresson" w:date="2018-10-16T19:03:00Z"/>
-        </w:rPr>
-      </w:pPr>
-      <w:ins w:id="176" w:author="Tommaso Peresson" w:date="2018-10-16T19:03:00Z">
+          <w:ins w:id="174" w:author="Tommaso Peresson" w:date="2018-10-16T19:03:00Z"/>
+        </w:rPr>
+      </w:pPr>
+      <w:ins w:id="175" w:author="Tommaso Peresson" w:date="2018-10-16T19:03:00Z">
         <w:r>
           <w:t>Acronyms</w:t>
         </w:r>
@@ -1453,13 +1415,13 @@
       <w:pPr>
         <w:pStyle w:val="Titolo6"/>
         <w:rPr>
-          <w:ins w:id="177" w:author="Tommaso Peresson" w:date="2018-10-16T19:03:00Z"/>
-        </w:rPr>
-        <w:pPrChange w:id="178" w:author="Tommaso Peresson" w:date="2018-10-23T12:29:00Z">
+          <w:ins w:id="176" w:author="Tommaso Peresson" w:date="2018-10-16T19:03:00Z"/>
+        </w:rPr>
+        <w:pPrChange w:id="177" w:author="Tommaso Peresson" w:date="2018-10-23T12:29:00Z">
           <w:pPr/>
         </w:pPrChange>
       </w:pPr>
-      <w:ins w:id="179" w:author="Tommaso Peresson" w:date="2018-10-16T19:03:00Z">
+      <w:ins w:id="178" w:author="Tommaso Peresson" w:date="2018-10-16T19:03:00Z">
         <w:r>
           <w:t>[BC] as Business Customer</w:t>
         </w:r>
@@ -1469,13 +1431,13 @@
       <w:pPr>
         <w:pStyle w:val="Titolo6"/>
         <w:rPr>
-          <w:ins w:id="180" w:author="Tommaso Peresson" w:date="2018-10-16T19:04:00Z"/>
-        </w:rPr>
-        <w:pPrChange w:id="181" w:author="Tommaso Peresson" w:date="2018-10-23T12:29:00Z">
+          <w:ins w:id="179" w:author="Tommaso Peresson" w:date="2018-10-16T19:04:00Z"/>
+        </w:rPr>
+        <w:pPrChange w:id="180" w:author="Tommaso Peresson" w:date="2018-10-23T12:29:00Z">
           <w:pPr/>
         </w:pPrChange>
       </w:pPr>
-      <w:ins w:id="182" w:author="Tommaso Peresson" w:date="2018-10-16T19:04:00Z">
+      <w:ins w:id="181" w:author="Tommaso Peresson" w:date="2018-10-16T19:04:00Z">
         <w:r>
           <w:t>[PC] as Private Customer</w:t>
         </w:r>
@@ -1485,9 +1447,9 @@
       <w:pPr>
         <w:pStyle w:val="Titolo6"/>
         <w:rPr>
-          <w:ins w:id="183" w:author="Tommaso Peresson" w:date="2018-10-16T19:33:00Z"/>
-        </w:rPr>
-        <w:pPrChange w:id="184" w:author="Tommaso Peresson" w:date="2018-10-23T12:29:00Z">
+          <w:ins w:id="182" w:author="Tommaso Peresson" w:date="2018-10-16T19:33:00Z"/>
+        </w:rPr>
+        <w:pPrChange w:id="183" w:author="Tommaso Peresson" w:date="2018-10-23T12:29:00Z">
           <w:pPr>
             <w:pStyle w:val="Paragrafoelenco"/>
             <w:numPr>
@@ -1497,7 +1459,7 @@
           </w:pPr>
         </w:pPrChange>
       </w:pPr>
-      <w:ins w:id="185" w:author="Tommaso Peresson" w:date="2018-10-16T19:05:00Z">
+      <w:ins w:id="184" w:author="Tommaso Peresson" w:date="2018-10-16T19:05:00Z">
         <w:r>
           <w:t>[SSC] as Social Security Number</w:t>
         </w:r>
@@ -1507,9 +1469,9 @@
       <w:pPr>
         <w:pStyle w:val="Titolo6"/>
         <w:rPr>
-          <w:ins w:id="186" w:author="Tommaso Peresson" w:date="2018-10-16T19:33:00Z"/>
-        </w:rPr>
-        <w:pPrChange w:id="187" w:author="Tommaso Peresson" w:date="2018-10-23T12:29:00Z">
+          <w:ins w:id="185" w:author="Tommaso Peresson" w:date="2018-10-16T19:33:00Z"/>
+        </w:rPr>
+        <w:pPrChange w:id="186" w:author="Tommaso Peresson" w:date="2018-10-23T12:29:00Z">
           <w:pPr>
             <w:pStyle w:val="Paragrafoelenco"/>
             <w:numPr>
@@ -1519,7 +1481,7 @@
           </w:pPr>
         </w:pPrChange>
       </w:pPr>
-      <w:ins w:id="188" w:author="Tommaso Peresson" w:date="2018-10-16T19:05:00Z">
+      <w:ins w:id="187" w:author="Tommaso Peresson" w:date="2018-10-16T19:05:00Z">
         <w:r>
           <w:t xml:space="preserve">[CF] as </w:t>
         </w:r>
@@ -1542,10 +1504,10 @@
       <w:pPr>
         <w:pStyle w:val="Titolo6"/>
         <w:rPr>
-          <w:ins w:id="189" w:author="Tommaso Peresson" w:date="2018-10-25T15:11:00Z"/>
-        </w:rPr>
-      </w:pPr>
-      <w:ins w:id="190" w:author="Tommaso Peresson" w:date="2018-10-16T19:30:00Z">
+          <w:ins w:id="188" w:author="Tommaso Peresson" w:date="2018-10-25T15:11:00Z"/>
+        </w:rPr>
+      </w:pPr>
+      <w:ins w:id="189" w:author="Tommaso Peresson" w:date="2018-10-16T19:30:00Z">
         <w:r>
           <w:t>[SM] as System Manager</w:t>
         </w:r>
@@ -1555,17 +1517,17 @@
       <w:pPr>
         <w:pStyle w:val="Titolo6"/>
         <w:rPr>
-          <w:ins w:id="191" w:author="Tommaso Peresson" w:date="2018-10-25T15:11:00Z"/>
-          <w:rPrChange w:id="192" w:author="Tommaso Peresson" w:date="2018-10-25T15:11:00Z">
+          <w:ins w:id="190" w:author="Tommaso Peresson" w:date="2018-10-25T15:11:00Z"/>
+          <w:rPrChange w:id="191" w:author="Tommaso Peresson" w:date="2018-10-25T15:11:00Z">
             <w:rPr>
-              <w:ins w:id="193" w:author="Tommaso Peresson" w:date="2018-10-25T15:11:00Z"/>
+              <w:ins w:id="192" w:author="Tommaso Peresson" w:date="2018-10-25T15:11:00Z"/>
               <w:rFonts w:ascii="Georgia" w:hAnsi="Georgia" w:cs="Georgia"/>
               <w:sz w:val="20"/>
               <w:szCs w:val="20"/>
             </w:rPr>
           </w:rPrChange>
         </w:rPr>
-        <w:pPrChange w:id="194" w:author="Tommaso Peresson" w:date="2018-10-25T15:11:00Z">
+        <w:pPrChange w:id="193" w:author="Tommaso Peresson" w:date="2018-10-25T15:11:00Z">
           <w:pPr>
             <w:autoSpaceDE w:val="0"/>
             <w:autoSpaceDN w:val="0"/>
@@ -1574,13 +1536,12 @@
           </w:pPr>
         </w:pPrChange>
       </w:pPr>
-      <w:ins w:id="195" w:author="Tommaso Peresson" w:date="2018-10-25T15:11:00Z">
+      <w:ins w:id="194" w:author="Tommaso Peresson" w:date="2018-10-25T15:11:00Z">
         <w:r>
           <w:rPr>
-            <w:rPrChange w:id="196" w:author="Tommaso Peresson" w:date="2018-10-25T15:11:00Z">
+            <w:rPrChange w:id="195" w:author="Tommaso Peresson" w:date="2018-10-25T15:11:00Z">
               <w:rPr>
                 <w:rFonts w:ascii="Georgia" w:hAnsi="Georgia" w:cs="Georgia"/>
-                <w:iCs/>
                 <w:sz w:val="20"/>
                 <w:szCs w:val="20"/>
               </w:rPr>
@@ -1591,10 +1552,9 @@
         <w:proofErr w:type="spellStart"/>
         <w:r>
           <w:rPr>
-            <w:rPrChange w:id="197" w:author="Tommaso Peresson" w:date="2018-10-25T15:11:00Z">
+            <w:rPrChange w:id="196" w:author="Tommaso Peresson" w:date="2018-10-25T15:11:00Z">
               <w:rPr>
                 <w:rFonts w:ascii="Georgia" w:hAnsi="Georgia" w:cs="Georgia"/>
-                <w:iCs/>
                 <w:sz w:val="20"/>
                 <w:szCs w:val="20"/>
               </w:rPr>
@@ -1605,10 +1565,9 @@
         <w:proofErr w:type="spellEnd"/>
         <w:r>
           <w:rPr>
-            <w:rPrChange w:id="198" w:author="Tommaso Peresson" w:date="2018-10-25T15:11:00Z">
+            <w:rPrChange w:id="197" w:author="Tommaso Peresson" w:date="2018-10-25T15:11:00Z">
               <w:rPr>
                 <w:rFonts w:ascii="Georgia" w:hAnsi="Georgia" w:cs="Georgia"/>
-                <w:iCs/>
                 <w:sz w:val="20"/>
                 <w:szCs w:val="20"/>
               </w:rPr>
@@ -1622,17 +1581,17 @@
       <w:pPr>
         <w:pStyle w:val="Titolo6"/>
         <w:rPr>
-          <w:ins w:id="199" w:author="Tommaso Peresson" w:date="2018-10-25T15:11:00Z"/>
-          <w:rPrChange w:id="200" w:author="Tommaso Peresson" w:date="2018-10-25T15:11:00Z">
+          <w:ins w:id="198" w:author="Tommaso Peresson" w:date="2018-10-25T15:11:00Z"/>
+          <w:rPrChange w:id="199" w:author="Tommaso Peresson" w:date="2018-10-25T15:11:00Z">
             <w:rPr>
-              <w:ins w:id="201" w:author="Tommaso Peresson" w:date="2018-10-25T15:11:00Z"/>
+              <w:ins w:id="200" w:author="Tommaso Peresson" w:date="2018-10-25T15:11:00Z"/>
               <w:rFonts w:ascii="Georgia" w:hAnsi="Georgia" w:cs="Georgia"/>
               <w:sz w:val="20"/>
               <w:szCs w:val="20"/>
             </w:rPr>
           </w:rPrChange>
         </w:rPr>
-        <w:pPrChange w:id="202" w:author="Tommaso Peresson" w:date="2018-10-25T15:11:00Z">
+        <w:pPrChange w:id="201" w:author="Tommaso Peresson" w:date="2018-10-25T15:11:00Z">
           <w:pPr>
             <w:autoSpaceDE w:val="0"/>
             <w:autoSpaceDN w:val="0"/>
@@ -1641,13 +1600,12 @@
           </w:pPr>
         </w:pPrChange>
       </w:pPr>
-      <w:ins w:id="203" w:author="Tommaso Peresson" w:date="2018-10-25T15:11:00Z">
+      <w:ins w:id="202" w:author="Tommaso Peresson" w:date="2018-10-25T15:11:00Z">
         <w:r>
           <w:rPr>
-            <w:rPrChange w:id="204" w:author="Tommaso Peresson" w:date="2018-10-25T15:11:00Z">
+            <w:rPrChange w:id="203" w:author="Tommaso Peresson" w:date="2018-10-25T15:11:00Z">
               <w:rPr>
                 <w:rFonts w:ascii="Georgia" w:hAnsi="Georgia" w:cs="Georgia"/>
-                <w:iCs/>
                 <w:sz w:val="20"/>
                 <w:szCs w:val="20"/>
               </w:rPr>
@@ -1658,10 +1616,9 @@
         <w:proofErr w:type="spellStart"/>
         <w:r>
           <w:rPr>
-            <w:rPrChange w:id="205" w:author="Tommaso Peresson" w:date="2018-10-25T15:11:00Z">
+            <w:rPrChange w:id="204" w:author="Tommaso Peresson" w:date="2018-10-25T15:11:00Z">
               <w:rPr>
                 <w:rFonts w:ascii="Georgia" w:hAnsi="Georgia" w:cs="Georgia"/>
-                <w:iCs/>
                 <w:sz w:val="20"/>
                 <w:szCs w:val="20"/>
               </w:rPr>
@@ -1672,10 +1629,9 @@
         <w:proofErr w:type="spellEnd"/>
         <w:r>
           <w:rPr>
-            <w:rPrChange w:id="206" w:author="Tommaso Peresson" w:date="2018-10-25T15:11:00Z">
+            <w:rPrChange w:id="205" w:author="Tommaso Peresson" w:date="2018-10-25T15:11:00Z">
               <w:rPr>
                 <w:rFonts w:ascii="Georgia" w:hAnsi="Georgia" w:cs="Georgia"/>
-                <w:iCs/>
                 <w:sz w:val="20"/>
                 <w:szCs w:val="20"/>
               </w:rPr>
@@ -1690,7 +1646,7 @@
         <w:pStyle w:val="Titolo6"/>
         <w:rPr>
           <w:iCs w:val="0"/>
-          <w:rPrChange w:id="207" w:author="Tommaso Peresson" w:date="2018-10-25T15:11:00Z">
+          <w:rPrChange w:id="206" w:author="Tommaso Peresson" w:date="2018-10-25T15:11:00Z">
             <w:rPr>
               <w:rFonts w:ascii="Arial" w:hAnsi="Arial" w:cs="Arial"/>
               <w:i/>
@@ -1699,7 +1655,7 @@
             </w:rPr>
           </w:rPrChange>
         </w:rPr>
-        <w:pPrChange w:id="208" w:author="Tommaso Peresson" w:date="2018-10-25T15:11:00Z">
+        <w:pPrChange w:id="207" w:author="Tommaso Peresson" w:date="2018-10-25T15:11:00Z">
           <w:pPr>
             <w:pStyle w:val="Titolo2"/>
             <w:numPr>
@@ -1709,16 +1665,12 @@
           </w:pPr>
         </w:pPrChange>
       </w:pPr>
-      <w:ins w:id="209" w:author="Tommaso Peresson" w:date="2018-10-25T15:11:00Z">
+      <w:ins w:id="208" w:author="Tommaso Peresson" w:date="2018-10-25T15:11:00Z">
         <w:r>
           <w:rPr>
-            <w:rPrChange w:id="210" w:author="Tommaso Peresson" w:date="2018-10-25T15:11:00Z">
+            <w:rPrChange w:id="209" w:author="Tommaso Peresson" w:date="2018-10-25T15:11:00Z">
               <w:rPr>
                 <w:rFonts w:ascii="Georgia" w:hAnsi="Georgia" w:cs="Georgia"/>
-                <w:b w:val="0"/>
-                <w:bCs w:val="0"/>
-                <w:iCs/>
-                <w:smallCaps w:val="0"/>
                 <w:sz w:val="20"/>
                 <w:szCs w:val="20"/>
               </w:rPr>
@@ -1732,7 +1684,7 @@
       <w:pPr>
         <w:pStyle w:val="Titolo2"/>
         <w:rPr>
-          <w:rPrChange w:id="211" w:author="Tommaso Peresson" w:date="2018-10-16T18:26:00Z">
+          <w:rPrChange w:id="210" w:author="Tommaso Peresson" w:date="2018-10-16T18:26:00Z">
             <w:rPr>
               <w:rFonts w:ascii="Arial" w:hAnsi="Arial" w:cs="Arial"/>
               <w:i/>
@@ -1741,7 +1693,7 @@
             </w:rPr>
           </w:rPrChange>
         </w:rPr>
-        <w:pPrChange w:id="212" w:author="Tommaso Peresson" w:date="2018-10-16T18:26:00Z">
+        <w:pPrChange w:id="211" w:author="Tommaso Peresson" w:date="2018-10-16T18:26:00Z">
           <w:pPr>
             <w:pStyle w:val="Titolo2"/>
             <w:numPr>
@@ -1754,7 +1706,7 @@
       </w:pPr>
       <w:r>
         <w:rPr>
-          <w:rPrChange w:id="213" w:author="Tommaso Peresson" w:date="2018-10-16T18:26:00Z">
+          <w:rPrChange w:id="212" w:author="Tommaso Peresson" w:date="2018-10-16T18:26:00Z">
             <w:rPr>
               <w:rFonts w:ascii="Arial" w:hAnsi="Arial" w:cs="Arial"/>
               <w:i/>
@@ -1772,7 +1724,7 @@
       <w:pPr>
         <w:pStyle w:val="Titolo2"/>
         <w:rPr>
-          <w:rPrChange w:id="214" w:author="Tommaso Peresson" w:date="2018-10-16T18:26:00Z">
+          <w:rPrChange w:id="213" w:author="Tommaso Peresson" w:date="2018-10-16T18:26:00Z">
             <w:rPr>
               <w:rFonts w:ascii="Arial" w:hAnsi="Arial" w:cs="Arial"/>
               <w:i/>
@@ -1781,7 +1733,7 @@
             </w:rPr>
           </w:rPrChange>
         </w:rPr>
-        <w:pPrChange w:id="215" w:author="Tommaso Peresson" w:date="2018-10-16T18:26:00Z">
+        <w:pPrChange w:id="214" w:author="Tommaso Peresson" w:date="2018-10-16T18:26:00Z">
           <w:pPr>
             <w:pStyle w:val="Titolo2"/>
             <w:numPr>
@@ -1794,7 +1746,7 @@
       </w:pPr>
       <w:r>
         <w:rPr>
-          <w:rPrChange w:id="216" w:author="Tommaso Peresson" w:date="2018-10-16T18:26:00Z">
+          <w:rPrChange w:id="215" w:author="Tommaso Peresson" w:date="2018-10-16T18:26:00Z">
             <w:rPr>
               <w:rFonts w:ascii="Arial" w:hAnsi="Arial" w:cs="Arial"/>
               <w:i/>
@@ -1811,7 +1763,7 @@
     <w:p>
       <w:pPr>
         <w:pStyle w:val="Titolo2"/>
-        <w:pPrChange w:id="217" w:author="Tommaso Peresson" w:date="2018-10-16T18:26:00Z">
+        <w:pPrChange w:id="216" w:author="Tommaso Peresson" w:date="2018-10-16T18:26:00Z">
           <w:pPr>
             <w:pStyle w:val="Titolo2"/>
             <w:numPr>
@@ -1824,7 +1776,7 @@
       </w:pPr>
       <w:r>
         <w:rPr>
-          <w:rPrChange w:id="218" w:author="Tommaso Peresson" w:date="2018-10-16T18:26:00Z">
+          <w:rPrChange w:id="217" w:author="Tommaso Peresson" w:date="2018-10-16T18:26:00Z">
             <w:rPr>
               <w:rFonts w:ascii="Arial" w:hAnsi="Arial" w:cs="Arial"/>
               <w:i/>
@@ -1848,7 +1800,7 @@
       <w:pPr>
         <w:pStyle w:val="Titolo1"/>
         <w:rPr>
-          <w:rPrChange w:id="219" w:author="Tommaso Peresson" w:date="2018-10-16T18:26:00Z">
+          <w:rPrChange w:id="218" w:author="Tommaso Peresson" w:date="2018-10-16T18:26:00Z">
             <w:rPr>
               <w:rFonts w:ascii="Arial" w:hAnsi="Arial" w:cs="Arial"/>
               <w:i/>
@@ -1857,7 +1809,7 @@
             </w:rPr>
           </w:rPrChange>
         </w:rPr>
-        <w:pPrChange w:id="220" w:author="Tommaso Peresson" w:date="2018-10-16T18:26:00Z">
+        <w:pPrChange w:id="219" w:author="Tommaso Peresson" w:date="2018-10-16T18:26:00Z">
           <w:pPr>
             <w:pStyle w:val="Titolo1"/>
             <w:numPr>
@@ -1873,7 +1825,7 @@
       </w:pPr>
       <w:r>
         <w:rPr>
-          <w:rPrChange w:id="221" w:author="Tommaso Peresson" w:date="2018-10-16T18:26:00Z">
+          <w:rPrChange w:id="220" w:author="Tommaso Peresson" w:date="2018-10-16T18:26:00Z">
             <w:rPr>
               <w:rFonts w:ascii="Arial" w:hAnsi="Arial" w:cs="Arial"/>
               <w:i/>
@@ -1891,7 +1843,7 @@
       <w:pPr>
         <w:pStyle w:val="Titolo2"/>
         <w:rPr>
-          <w:rPrChange w:id="222" w:author="Tommaso Peresson" w:date="2018-10-16T18:26:00Z">
+          <w:rPrChange w:id="221" w:author="Tommaso Peresson" w:date="2018-10-16T18:26:00Z">
             <w:rPr>
               <w:rFonts w:ascii="Arial" w:hAnsi="Arial" w:cs="Arial"/>
               <w:i/>
@@ -1900,7 +1852,7 @@
             </w:rPr>
           </w:rPrChange>
         </w:rPr>
-        <w:pPrChange w:id="223" w:author="Tommaso Peresson" w:date="2018-10-16T18:26:00Z">
+        <w:pPrChange w:id="222" w:author="Tommaso Peresson" w:date="2018-10-16T18:26:00Z">
           <w:pPr>
             <w:pStyle w:val="Titolo2"/>
             <w:numPr>
@@ -1913,7 +1865,7 @@
       </w:pPr>
       <w:r>
         <w:rPr>
-          <w:rPrChange w:id="224" w:author="Tommaso Peresson" w:date="2018-10-16T18:26:00Z">
+          <w:rPrChange w:id="223" w:author="Tommaso Peresson" w:date="2018-10-16T18:26:00Z">
             <w:rPr>
               <w:rFonts w:ascii="Arial" w:hAnsi="Arial" w:cs="Arial"/>
               <w:i/>
@@ -1931,7 +1883,7 @@
       <w:pPr>
         <w:pStyle w:val="Titolo2"/>
         <w:rPr>
-          <w:rPrChange w:id="225" w:author="Tommaso Peresson" w:date="2018-10-16T18:26:00Z">
+          <w:rPrChange w:id="224" w:author="Tommaso Peresson" w:date="2018-10-16T18:26:00Z">
             <w:rPr>
               <w:rFonts w:ascii="Arial" w:hAnsi="Arial" w:cs="Arial"/>
               <w:i/>
@@ -1940,7 +1892,7 @@
             </w:rPr>
           </w:rPrChange>
         </w:rPr>
-        <w:pPrChange w:id="226" w:author="Tommaso Peresson" w:date="2018-10-16T18:26:00Z">
+        <w:pPrChange w:id="225" w:author="Tommaso Peresson" w:date="2018-10-16T18:26:00Z">
           <w:pPr>
             <w:pStyle w:val="Titolo2"/>
             <w:numPr>
@@ -1953,7 +1905,7 @@
       </w:pPr>
       <w:r>
         <w:rPr>
-          <w:rPrChange w:id="227" w:author="Tommaso Peresson" w:date="2018-10-16T18:26:00Z">
+          <w:rPrChange w:id="226" w:author="Tommaso Peresson" w:date="2018-10-16T18:26:00Z">
             <w:rPr>
               <w:rFonts w:ascii="Arial" w:hAnsi="Arial" w:cs="Arial"/>
               <w:i/>
@@ -1971,7 +1923,7 @@
       <w:pPr>
         <w:pStyle w:val="Titolo2"/>
         <w:rPr>
-          <w:rPrChange w:id="228" w:author="Tommaso Peresson" w:date="2018-10-16T18:26:00Z">
+          <w:rPrChange w:id="227" w:author="Tommaso Peresson" w:date="2018-10-16T18:26:00Z">
             <w:rPr>
               <w:rFonts w:ascii="Arial" w:hAnsi="Arial" w:cs="Arial"/>
               <w:i/>
@@ -1980,7 +1932,7 @@
             </w:rPr>
           </w:rPrChange>
         </w:rPr>
-        <w:pPrChange w:id="229" w:author="Tommaso Peresson" w:date="2018-10-16T18:26:00Z">
+        <w:pPrChange w:id="228" w:author="Tommaso Peresson" w:date="2018-10-16T18:26:00Z">
           <w:pPr>
             <w:pStyle w:val="Titolo2"/>
             <w:numPr>
@@ -1992,6 +1944,24 @@
         </w:pPrChange>
       </w:pPr>
       <w:r>
+        <w:rPr>
+          <w:rPrChange w:id="229" w:author="Tommaso Peresson" w:date="2018-10-16T18:26:00Z">
+            <w:rPr>
+              <w:rFonts w:ascii="Arial" w:hAnsi="Arial" w:cs="Arial"/>
+              <w:i/>
+              <w:iCs/>
+              <w:color w:val="000000"/>
+              <w:sz w:val="24"/>
+              <w:szCs w:val="24"/>
+            </w:rPr>
+          </w:rPrChange>
+        </w:rPr>
+        <w:t>User Characteristics</w:t>
+      </w:r>
+    </w:p>
+    <w:p>
+      <w:pPr>
+        <w:pStyle w:val="Titolo2"/>
         <w:rPr>
           <w:rPrChange w:id="230" w:author="Tommaso Peresson" w:date="2018-10-16T18:26:00Z">
             <w:rPr>
@@ -2004,14 +1974,20 @@
             </w:rPr>
           </w:rPrChange>
         </w:rPr>
-        <w:t>User Characteristics</w:t>
-      </w:r>
-    </w:p>
-    <w:p>
-      <w:pPr>
-        <w:pStyle w:val="Titolo2"/>
-        <w:rPr>
-          <w:rPrChange w:id="231" w:author="Tommaso Peresson" w:date="2018-10-16T18:26:00Z">
+        <w:pPrChange w:id="231" w:author="Tommaso Peresson" w:date="2018-10-16T18:26:00Z">
+          <w:pPr>
+            <w:pStyle w:val="Titolo2"/>
+            <w:numPr>
+              <w:numId w:val="18"/>
+            </w:numPr>
+            <w:spacing w:before="0"/>
+            <w:textAlignment w:val="baseline"/>
+          </w:pPr>
+        </w:pPrChange>
+      </w:pPr>
+      <w:r>
+        <w:rPr>
+          <w:rPrChange w:id="232" w:author="Tommaso Peresson" w:date="2018-10-16T18:26:00Z">
             <w:rPr>
               <w:rFonts w:ascii="Arial" w:hAnsi="Arial" w:cs="Arial"/>
               <w:i/>
@@ -2022,39 +1998,15 @@
             </w:rPr>
           </w:rPrChange>
         </w:rPr>
-        <w:pPrChange w:id="232" w:author="Tommaso Peresson" w:date="2018-10-16T18:26:00Z">
-          <w:pPr>
-            <w:pStyle w:val="Titolo2"/>
-            <w:numPr>
-              <w:numId w:val="18"/>
-            </w:numPr>
-            <w:spacing w:before="0"/>
-            <w:textAlignment w:val="baseline"/>
-          </w:pPr>
-        </w:pPrChange>
-      </w:pPr>
-      <w:r>
+        <w:t>Assumptions, Dependencies, Constraints</w:t>
+      </w:r>
+    </w:p>
+    <w:p/>
+    <w:p>
+      <w:pPr>
+        <w:pStyle w:val="Titolo1"/>
         <w:rPr>
           <w:rPrChange w:id="233" w:author="Tommaso Peresson" w:date="2018-10-16T18:26:00Z">
-            <w:rPr>
-              <w:rFonts w:ascii="Arial" w:hAnsi="Arial" w:cs="Arial"/>
-              <w:i/>
-              <w:iCs/>
-              <w:color w:val="000000"/>
-              <w:sz w:val="24"/>
-              <w:szCs w:val="24"/>
-            </w:rPr>
-          </w:rPrChange>
-        </w:rPr>
-        <w:t>Assumptions, Dependencies, Constraints</w:t>
-      </w:r>
-    </w:p>
-    <w:p/>
-    <w:p>
-      <w:pPr>
-        <w:pStyle w:val="Titolo1"/>
-        <w:rPr>
-          <w:rPrChange w:id="234" w:author="Tommaso Peresson" w:date="2018-10-16T18:26:00Z">
             <w:rPr>
               <w:rFonts w:ascii="Arial" w:hAnsi="Arial" w:cs="Arial"/>
               <w:i/>
@@ -2063,7 +2015,7 @@
             </w:rPr>
           </w:rPrChange>
         </w:rPr>
-        <w:pPrChange w:id="235" w:author="Tommaso Peresson" w:date="2018-10-16T18:26:00Z">
+        <w:pPrChange w:id="234" w:author="Tommaso Peresson" w:date="2018-10-16T18:26:00Z">
           <w:pPr>
             <w:pStyle w:val="Titolo1"/>
             <w:numPr>
@@ -2079,7 +2031,7 @@
       </w:pPr>
       <w:r>
         <w:rPr>
-          <w:rPrChange w:id="236" w:author="Tommaso Peresson" w:date="2018-10-16T18:26:00Z">
+          <w:rPrChange w:id="235" w:author="Tommaso Peresson" w:date="2018-10-16T18:26:00Z">
             <w:rPr>
               <w:rFonts w:ascii="Arial" w:hAnsi="Arial" w:cs="Arial"/>
               <w:i/>
@@ -2098,7 +2050,7 @@
       <w:pPr>
         <w:pStyle w:val="Titolo2"/>
         <w:rPr>
-          <w:rPrChange w:id="237" w:author="Tommaso Peresson" w:date="2018-10-16T18:33:00Z">
+          <w:rPrChange w:id="236" w:author="Tommaso Peresson" w:date="2018-10-16T18:33:00Z">
             <w:rPr>
               <w:rFonts w:ascii="Arial" w:hAnsi="Arial" w:cs="Arial"/>
               <w:i/>
@@ -2107,7 +2059,7 @@
             </w:rPr>
           </w:rPrChange>
         </w:rPr>
-        <w:pPrChange w:id="238" w:author="Tommaso Peresson" w:date="2018-10-16T18:33:00Z">
+        <w:pPrChange w:id="237" w:author="Tommaso Peresson" w:date="2018-10-16T18:33:00Z">
           <w:pPr>
             <w:pStyle w:val="Titolo2"/>
             <w:numPr>
@@ -2120,7 +2072,7 @@
       </w:pPr>
       <w:r>
         <w:rPr>
-          <w:rPrChange w:id="239" w:author="Tommaso Peresson" w:date="2018-10-16T18:33:00Z">
+          <w:rPrChange w:id="238" w:author="Tommaso Peresson" w:date="2018-10-16T18:33:00Z">
             <w:rPr>
               <w:rFonts w:ascii="Arial" w:hAnsi="Arial" w:cs="Arial"/>
               <w:i/>
@@ -2138,12 +2090,12 @@
       <w:pPr>
         <w:pStyle w:val="Titolo3"/>
         <w:rPr>
-          <w:ins w:id="240" w:author="Tommaso Peresson" w:date="2018-10-23T12:45:00Z"/>
-        </w:rPr>
-      </w:pPr>
-      <w:r>
-        <w:rPr>
-          <w:rPrChange w:id="241" w:author="Tommaso Peresson" w:date="2018-10-16T18:32:00Z">
+          <w:ins w:id="239" w:author="Tommaso Peresson" w:date="2018-10-23T12:45:00Z"/>
+        </w:rPr>
+      </w:pPr>
+      <w:r>
+        <w:rPr>
+          <w:rPrChange w:id="240" w:author="Tommaso Peresson" w:date="2018-10-16T18:32:00Z">
             <w:rPr>
               <w:rFonts w:ascii="Arial" w:hAnsi="Arial" w:cs="Arial"/>
               <w:color w:val="434343"/>
@@ -2156,15 +2108,15 @@
     <w:p>
       <w:pPr>
         <w:rPr>
-          <w:ins w:id="242" w:author="Tommaso Peresson" w:date="2018-10-23T12:43:00Z"/>
-        </w:rPr>
-        <w:pPrChange w:id="243" w:author="Tommaso Peresson" w:date="2018-10-23T12:45:00Z">
+          <w:ins w:id="241" w:author="Tommaso Peresson" w:date="2018-10-23T12:43:00Z"/>
+        </w:rPr>
+        <w:pPrChange w:id="242" w:author="Tommaso Peresson" w:date="2018-10-23T12:45:00Z">
           <w:pPr>
             <w:pStyle w:val="Titolo3"/>
           </w:pPr>
         </w:pPrChange>
       </w:pPr>
-      <w:ins w:id="244" w:author="Tommaso Peresson" w:date="2018-10-23T12:45:00Z">
+      <w:ins w:id="243" w:author="Tommaso Peresson" w:date="2018-10-23T12:45:00Z">
         <w:r>
           <w:t>Data4Help requires the use of multiple hardware interfaces to be implemented properly.</w:t>
         </w:r>
@@ -2172,7 +2124,7 @@
           <w:t xml:space="preserve"> In</w:t>
         </w:r>
       </w:ins>
-      <w:ins w:id="245" w:author="Tommaso Peresson" w:date="2018-10-23T12:46:00Z">
+      <w:ins w:id="244" w:author="Tommaso Peresson" w:date="2018-10-23T12:46:00Z">
         <w:r>
           <w:t xml:space="preserve"> the following paragraphs are described </w:t>
         </w:r>
@@ -2180,17 +2132,17 @@
           <w:t>the platforms</w:t>
         </w:r>
       </w:ins>
-      <w:ins w:id="246" w:author="Tommaso Peresson" w:date="2018-10-23T12:50:00Z">
+      <w:ins w:id="245" w:author="Tommaso Peresson" w:date="2018-10-23T12:50:00Z">
         <w:r>
           <w:t xml:space="preserve"> and technologies</w:t>
         </w:r>
       </w:ins>
-      <w:ins w:id="247" w:author="Tommaso Peresson" w:date="2018-10-23T12:46:00Z">
+      <w:ins w:id="246" w:author="Tommaso Peresson" w:date="2018-10-23T12:46:00Z">
         <w:r>
           <w:t xml:space="preserve"> on which this </w:t>
         </w:r>
       </w:ins>
-      <w:ins w:id="248" w:author="Tommaso Peresson" w:date="2018-10-23T12:47:00Z">
+      <w:ins w:id="247" w:author="Tommaso Peresson" w:date="2018-10-23T12:47:00Z">
         <w:r>
           <w:t>system will be based on.</w:t>
         </w:r>
@@ -2200,20 +2152,20 @@
       <w:pPr>
         <w:pStyle w:val="Titolo6"/>
         <w:rPr>
-          <w:ins w:id="249" w:author="Tommaso Peresson" w:date="2018-10-23T12:44:00Z"/>
-        </w:rPr>
-        <w:pPrChange w:id="250" w:author="Tommaso Peresson" w:date="2018-10-23T13:07:00Z">
+          <w:ins w:id="248" w:author="Tommaso Peresson" w:date="2018-10-23T12:44:00Z"/>
+        </w:rPr>
+        <w:pPrChange w:id="249" w:author="Tommaso Peresson" w:date="2018-10-23T13:07:00Z">
           <w:pPr>
             <w:pStyle w:val="Titolo4"/>
           </w:pPr>
         </w:pPrChange>
       </w:pPr>
-      <w:ins w:id="251" w:author="Tommaso Peresson" w:date="2018-10-23T12:50:00Z">
+      <w:ins w:id="250" w:author="Tommaso Peresson" w:date="2018-10-23T12:50:00Z">
         <w:r>
           <w:t>Android Smartphone</w:t>
         </w:r>
       </w:ins>
-      <w:ins w:id="252" w:author="Tommaso Peresson" w:date="2018-10-23T12:52:00Z">
+      <w:ins w:id="251" w:author="Tommaso Peresson" w:date="2018-10-23T12:52:00Z">
         <w:r>
           <w:rPr>
             <w:rFonts w:eastAsiaTheme="minorEastAsia" w:cstheme="minorBidi"/>
@@ -2225,9 +2177,10 @@
         <w:r>
           <w:rPr>
             <w:rStyle w:val="Titolo6Carattere"/>
-            <w:rPrChange w:id="253" w:author="Tommaso Peresson" w:date="2018-10-23T13:06:00Z">
+            <w:rPrChange w:id="252" w:author="Tommaso Peresson" w:date="2018-10-23T13:06:00Z">
               <w:rPr>
                 <w:rFonts w:eastAsiaTheme="minorEastAsia" w:cstheme="minorBidi"/>
+                <w:bCs w:val="0"/>
                 <w:iCs w:val="0"/>
                 <w:color w:val="auto"/>
               </w:rPr>
@@ -2236,7 +2189,7 @@
           <w:t>Bluetooth</w:t>
         </w:r>
       </w:ins>
-      <w:ins w:id="254" w:author="Tommaso Peresson" w:date="2018-10-23T12:53:00Z">
+      <w:ins w:id="253" w:author="Tommaso Peresson" w:date="2018-10-23T12:53:00Z">
         <w:r>
           <w:rPr>
             <w:rFonts w:eastAsiaTheme="minorEastAsia" w:cstheme="minorBidi"/>
@@ -2254,7 +2207,7 @@
           <w:t xml:space="preserve"> and GPS</w:t>
         </w:r>
       </w:ins>
-      <w:ins w:id="255" w:author="Tommaso Peresson" w:date="2018-10-23T13:07:00Z">
+      <w:ins w:id="254" w:author="Tommaso Peresson" w:date="2018-10-23T13:07:00Z">
         <w:r>
           <w:rPr>
             <w:rFonts w:eastAsiaTheme="minorEastAsia" w:cstheme="minorBidi"/>
@@ -2264,7 +2217,7 @@
           <w:t xml:space="preserve"> that </w:t>
         </w:r>
       </w:ins>
-      <w:ins w:id="256" w:author="Tommaso Peresson" w:date="2018-10-23T12:55:00Z">
+      <w:ins w:id="255" w:author="Tommaso Peresson" w:date="2018-10-23T12:55:00Z">
         <w:r>
           <w:rPr>
             <w:rFonts w:asciiTheme="majorHAnsi" w:hAnsiTheme="majorHAnsi"/>
@@ -2274,7 +2227,7 @@
           <w:t xml:space="preserve">allow Data4Help application to run on the Private Customers phone and be able to </w:t>
         </w:r>
       </w:ins>
-      <w:ins w:id="257" w:author="Tommaso Peresson" w:date="2018-10-23T12:56:00Z">
+      <w:ins w:id="256" w:author="Tommaso Peresson" w:date="2018-10-23T12:56:00Z">
         <w:r>
           <w:rPr>
             <w:rFonts w:asciiTheme="majorHAnsi" w:hAnsiTheme="majorHAnsi"/>
@@ -2292,7 +2245,7 @@
           <w:t xml:space="preserve">via internet </w:t>
         </w:r>
       </w:ins>
-      <w:ins w:id="258" w:author="Tommaso Peresson" w:date="2018-10-23T12:57:00Z">
+      <w:ins w:id="257" w:author="Tommaso Peresson" w:date="2018-10-23T12:57:00Z">
         <w:r>
           <w:rPr>
             <w:rFonts w:asciiTheme="majorHAnsi" w:hAnsiTheme="majorHAnsi"/>
@@ -2310,7 +2263,7 @@
           <w:t xml:space="preserve">the remote Data4Help servers and via </w:t>
         </w:r>
       </w:ins>
-      <w:ins w:id="259" w:author="Tommaso Peresson" w:date="2018-10-23T12:58:00Z">
+      <w:ins w:id="258" w:author="Tommaso Peresson" w:date="2018-10-23T12:58:00Z">
         <w:r>
           <w:rPr>
             <w:rFonts w:asciiTheme="majorHAnsi" w:hAnsiTheme="majorHAnsi"/>
@@ -2320,7 +2273,7 @@
           <w:t>Bluetooth</w:t>
         </w:r>
       </w:ins>
-      <w:ins w:id="260" w:author="Tommaso Peresson" w:date="2018-10-23T12:57:00Z">
+      <w:ins w:id="259" w:author="Tommaso Peresson" w:date="2018-10-23T12:57:00Z">
         <w:r>
           <w:rPr>
             <w:rFonts w:asciiTheme="majorHAnsi" w:hAnsiTheme="majorHAnsi"/>
@@ -2338,7 +2291,7 @@
           <w:t>of the Private Customer</w:t>
         </w:r>
       </w:ins>
-      <w:ins w:id="261" w:author="Tommaso Peresson" w:date="2018-10-23T12:58:00Z">
+      <w:ins w:id="260" w:author="Tommaso Peresson" w:date="2018-10-23T12:58:00Z">
         <w:r>
           <w:rPr>
             <w:rFonts w:asciiTheme="majorHAnsi" w:hAnsiTheme="majorHAnsi"/>
@@ -2353,23 +2306,23 @@
       <w:pPr>
         <w:pStyle w:val="Titolo6"/>
         <w:rPr>
-          <w:ins w:id="262" w:author="Tommaso Peresson" w:date="2018-10-23T12:59:00Z"/>
-        </w:rPr>
-        <w:pPrChange w:id="263" w:author="Tommaso Peresson" w:date="2018-10-23T12:58:00Z">
+          <w:ins w:id="261" w:author="Tommaso Peresson" w:date="2018-10-23T12:59:00Z"/>
+        </w:rPr>
+        <w:pPrChange w:id="262" w:author="Tommaso Peresson" w:date="2018-10-23T12:58:00Z">
           <w:pPr/>
         </w:pPrChange>
       </w:pPr>
-      <w:ins w:id="264" w:author="Tommaso Peresson" w:date="2018-10-23T12:44:00Z">
+      <w:ins w:id="263" w:author="Tommaso Peresson" w:date="2018-10-23T12:44:00Z">
         <w:r>
           <w:t>Wearable device</w:t>
         </w:r>
       </w:ins>
-      <w:ins w:id="265" w:author="Tommaso Peresson" w:date="2018-10-23T12:53:00Z">
+      <w:ins w:id="264" w:author="Tommaso Peresson" w:date="2018-10-23T12:53:00Z">
         <w:r>
           <w:t xml:space="preserve"> with </w:t>
         </w:r>
       </w:ins>
-      <w:ins w:id="266" w:author="Tommaso Peresson" w:date="2018-10-23T12:54:00Z">
+      <w:ins w:id="265" w:author="Tommaso Peresson" w:date="2018-10-23T12:54:00Z">
         <w:r>
           <w:t>hear beat sensor and blood pressure sensor</w:t>
         </w:r>
@@ -2377,17 +2330,17 @@
           <w:t xml:space="preserve"> running Android W</w:t>
         </w:r>
       </w:ins>
-      <w:ins w:id="267" w:author="Tommaso Peresson" w:date="2018-10-23T12:55:00Z">
+      <w:ins w:id="266" w:author="Tommaso Peresson" w:date="2018-10-23T12:55:00Z">
         <w:r>
           <w:t>ear</w:t>
         </w:r>
       </w:ins>
-      <w:ins w:id="268" w:author="Tommaso Peresson" w:date="2018-10-23T13:06:00Z">
+      <w:ins w:id="267" w:author="Tommaso Peresson" w:date="2018-10-23T13:06:00Z">
         <w:r>
           <w:t xml:space="preserve"> that </w:t>
         </w:r>
       </w:ins>
-      <w:ins w:id="269" w:author="Tommaso Peresson" w:date="2018-10-23T12:58:00Z">
+      <w:ins w:id="268" w:author="Tommaso Peresson" w:date="2018-10-23T12:58:00Z">
         <w:r>
           <w:t xml:space="preserve">be </w:t>
         </w:r>
@@ -2395,17 +2348,17 @@
           <w:t xml:space="preserve">mainly devoted to </w:t>
         </w:r>
       </w:ins>
-      <w:ins w:id="270" w:author="Tommaso Peresson" w:date="2018-10-23T12:59:00Z">
+      <w:ins w:id="269" w:author="Tommaso Peresson" w:date="2018-10-23T12:59:00Z">
         <w:r>
           <w:t>acquiring</w:t>
         </w:r>
       </w:ins>
-      <w:ins w:id="271" w:author="Tommaso Peresson" w:date="2018-10-23T12:58:00Z">
+      <w:ins w:id="270" w:author="Tommaso Peresson" w:date="2018-10-23T12:58:00Z">
         <w:r>
           <w:t xml:space="preserve"> body data form its sensors and sendin</w:t>
         </w:r>
       </w:ins>
-      <w:ins w:id="272" w:author="Tommaso Peresson" w:date="2018-10-23T12:59:00Z">
+      <w:ins w:id="271" w:author="Tommaso Peresson" w:date="2018-10-23T12:59:00Z">
         <w:r>
           <w:t xml:space="preserve">g them to the Private Customer’s </w:t>
         </w:r>
@@ -2418,14 +2371,14 @@
       <w:pPr>
         <w:pStyle w:val="Titolo6"/>
         <w:rPr>
-          <w:rPrChange w:id="273" w:author="Tommaso Peresson" w:date="2018-10-23T13:00:00Z">
+          <w:rPrChange w:id="272" w:author="Tommaso Peresson" w:date="2018-10-23T13:00:00Z">
             <w:rPr>
               <w:rFonts w:ascii="Arial" w:hAnsi="Arial" w:cs="Arial"/>
               <w:color w:val="434343"/>
             </w:rPr>
           </w:rPrChange>
         </w:rPr>
-        <w:pPrChange w:id="274" w:author="Tommaso Peresson" w:date="2018-10-23T13:07:00Z">
+        <w:pPrChange w:id="273" w:author="Tommaso Peresson" w:date="2018-10-23T13:07:00Z">
           <w:pPr>
             <w:pStyle w:val="Titolo3"/>
             <w:numPr>
@@ -2436,52 +2389,52 @@
           </w:pPr>
         </w:pPrChange>
       </w:pPr>
-      <w:ins w:id="275" w:author="Tommaso Peresson" w:date="2018-10-23T13:00:00Z">
+      <w:ins w:id="274" w:author="Tommaso Peresson" w:date="2018-10-23T13:00:00Z">
         <w:r>
           <w:t>Remote Server</w:t>
         </w:r>
       </w:ins>
-      <w:ins w:id="276" w:author="Tommaso Peresson" w:date="2018-10-23T13:07:00Z">
+      <w:ins w:id="275" w:author="Tommaso Peresson" w:date="2018-10-23T13:07:00Z">
         <w:r>
           <w:t xml:space="preserve"> that </w:t>
         </w:r>
       </w:ins>
-      <w:ins w:id="277" w:author="Tommaso Peresson" w:date="2018-10-23T13:00:00Z">
+      <w:ins w:id="276" w:author="Tommaso Peresson" w:date="2018-10-23T13:00:00Z">
         <w:r>
           <w:t>be hosting the web platform</w:t>
         </w:r>
       </w:ins>
-      <w:ins w:id="278" w:author="Tommaso Peresson" w:date="2018-10-23T13:01:00Z">
+      <w:ins w:id="277" w:author="Tommaso Peresson" w:date="2018-10-23T13:01:00Z">
         <w:r>
           <w:t xml:space="preserve"> used to present data to Business Customers, and the backend of the mobile application. It needs to be connected to a </w:t>
         </w:r>
       </w:ins>
-      <w:ins w:id="279" w:author="Tommaso Peresson" w:date="2018-10-23T13:02:00Z">
+      <w:ins w:id="278" w:author="Tommaso Peresson" w:date="2018-10-23T13:02:00Z">
         <w:r>
           <w:t>high-speed</w:t>
         </w:r>
       </w:ins>
-      <w:ins w:id="280" w:author="Tommaso Peresson" w:date="2018-10-23T13:01:00Z">
+      <w:ins w:id="279" w:author="Tommaso Peresson" w:date="2018-10-23T13:01:00Z">
         <w:r>
           <w:t xml:space="preserve"> </w:t>
         </w:r>
       </w:ins>
-      <w:ins w:id="281" w:author="Tommaso Peresson" w:date="2018-10-23T13:02:00Z">
+      <w:ins w:id="280" w:author="Tommaso Peresson" w:date="2018-10-23T13:02:00Z">
         <w:r>
           <w:t xml:space="preserve">symmetric </w:t>
         </w:r>
       </w:ins>
-      <w:ins w:id="282" w:author="Tommaso Peresson" w:date="2018-10-23T13:01:00Z">
+      <w:ins w:id="281" w:author="Tommaso Peresson" w:date="2018-10-23T13:01:00Z">
         <w:r>
           <w:t>internet</w:t>
         </w:r>
       </w:ins>
-      <w:ins w:id="283" w:author="Tommaso Peresson" w:date="2018-10-23T13:02:00Z">
+      <w:ins w:id="282" w:author="Tommaso Peresson" w:date="2018-10-23T13:02:00Z">
         <w:r>
           <w:t xml:space="preserve"> connection.</w:t>
         </w:r>
       </w:ins>
-      <w:ins w:id="284" w:author="Tommaso Peresson" w:date="2018-10-23T13:01:00Z">
+      <w:ins w:id="283" w:author="Tommaso Peresson" w:date="2018-10-23T13:01:00Z">
         <w:r>
           <w:t xml:space="preserve"> </w:t>
         </w:r>
@@ -2491,12 +2444,12 @@
       <w:pPr>
         <w:pStyle w:val="Titolo3"/>
         <w:rPr>
-          <w:ins w:id="285" w:author="Tommaso Peresson" w:date="2018-10-23T13:13:00Z"/>
-        </w:rPr>
-      </w:pPr>
-      <w:r>
-        <w:rPr>
-          <w:rPrChange w:id="286" w:author="Tommaso Peresson" w:date="2018-10-16T18:32:00Z">
+          <w:ins w:id="284" w:author="Tommaso Peresson" w:date="2018-10-23T13:13:00Z"/>
+        </w:rPr>
+      </w:pPr>
+      <w:r>
+        <w:rPr>
+          <w:rPrChange w:id="285" w:author="Tommaso Peresson" w:date="2018-10-16T18:32:00Z">
             <w:rPr>
               <w:rFonts w:ascii="Arial" w:hAnsi="Arial" w:cs="Arial"/>
               <w:color w:val="434343"/>
@@ -2505,10 +2458,10 @@
         </w:rPr>
         <w:t xml:space="preserve">Software </w:t>
       </w:r>
-      <w:commentRangeStart w:id="287"/>
-      <w:r>
-        <w:rPr>
-          <w:rPrChange w:id="288" w:author="Tommaso Peresson" w:date="2018-10-16T18:32:00Z">
+      <w:commentRangeStart w:id="286"/>
+      <w:r>
+        <w:rPr>
+          <w:rPrChange w:id="287" w:author="Tommaso Peresson" w:date="2018-10-16T18:32:00Z">
             <w:rPr>
               <w:rFonts w:ascii="Arial" w:hAnsi="Arial" w:cs="Arial"/>
               <w:color w:val="434343"/>
@@ -2517,7 +2470,7 @@
         </w:rPr>
         <w:t>Interfaces</w:t>
       </w:r>
-      <w:commentRangeEnd w:id="287"/>
+      <w:commentRangeEnd w:id="286"/>
       <w:r>
         <w:rPr>
           <w:rStyle w:val="Rimandocommento"/>
@@ -2526,21 +2479,21 @@
           <w:bCs w:val="0"/>
           <w:color w:val="auto"/>
         </w:rPr>
-        <w:commentReference w:id="287"/>
-      </w:r>
-    </w:p>
-    <w:p>
-      <w:pPr>
-        <w:rPr>
-          <w:ins w:id="289" w:author="Tommaso Peresson" w:date="2018-10-23T13:18:00Z"/>
-        </w:rPr>
-      </w:pPr>
-      <w:ins w:id="290" w:author="Tommaso Peresson" w:date="2018-10-23T13:16:00Z">
+        <w:commentReference w:id="286"/>
+      </w:r>
+    </w:p>
+    <w:p>
+      <w:pPr>
+        <w:rPr>
+          <w:ins w:id="288" w:author="Tommaso Peresson" w:date="2018-10-23T13:18:00Z"/>
+        </w:rPr>
+      </w:pPr>
+      <w:ins w:id="289" w:author="Tommaso Peresson" w:date="2018-10-23T13:16:00Z">
         <w:r>
           <w:t>Data4</w:t>
         </w:r>
       </w:ins>
-      <w:ins w:id="291" w:author="Tommaso Peresson" w:date="2018-10-23T13:17:00Z">
+      <w:ins w:id="290" w:author="Tommaso Peresson" w:date="2018-10-23T13:17:00Z">
         <w:r>
           <w:t>Help</w:t>
         </w:r>
@@ -2548,7 +2501,7 @@
           <w:t xml:space="preserve"> </w:t>
         </w:r>
       </w:ins>
-      <w:ins w:id="292" w:author="Tommaso Peresson" w:date="2018-10-23T13:18:00Z">
+      <w:ins w:id="291" w:author="Tommaso Peresson" w:date="2018-10-23T13:18:00Z">
         <w:r>
           <w:t>will be developed on top of</w:t>
         </w:r>
@@ -2561,25 +2514,25 @@
       <w:pPr>
         <w:pStyle w:val="Titolo6"/>
         <w:rPr>
-          <w:ins w:id="293" w:author="Tommaso Peresson" w:date="2018-10-23T13:19:00Z"/>
-        </w:rPr>
-      </w:pPr>
-      <w:ins w:id="294" w:author="Tommaso Peresson" w:date="2018-10-23T15:00:00Z">
+          <w:ins w:id="292" w:author="Tommaso Peresson" w:date="2018-10-23T13:19:00Z"/>
+        </w:rPr>
+      </w:pPr>
+      <w:ins w:id="293" w:author="Tommaso Peresson" w:date="2018-10-23T15:00:00Z">
         <w:r>
           <w:t>JVM</w:t>
         </w:r>
       </w:ins>
-      <w:ins w:id="295" w:author="Tommaso Peresson" w:date="2018-10-23T15:30:00Z">
+      <w:ins w:id="294" w:author="Tommaso Peresson" w:date="2018-10-23T15:30:00Z">
         <w:r>
           <w:t xml:space="preserve"> core library</w:t>
         </w:r>
       </w:ins>
-      <w:ins w:id="296" w:author="Tommaso Peresson" w:date="2018-10-23T15:00:00Z">
+      <w:ins w:id="295" w:author="Tommaso Peresson" w:date="2018-10-23T15:00:00Z">
         <w:r>
           <w:t xml:space="preserve"> </w:t>
         </w:r>
       </w:ins>
-      <w:ins w:id="297" w:author="Tommaso Peresson" w:date="2018-10-23T15:30:00Z">
+      <w:ins w:id="296" w:author="Tommaso Peresson" w:date="2018-10-23T15:30:00Z">
         <w:r>
           <w:t xml:space="preserve">and </w:t>
         </w:r>
@@ -2589,7 +2542,7 @@
         </w:r>
       </w:ins>
       <w:proofErr w:type="spellEnd"/>
-      <w:ins w:id="298" w:author="Tommaso Peresson" w:date="2018-10-23T15:31:00Z">
+      <w:ins w:id="297" w:author="Tommaso Peresson" w:date="2018-10-23T15:31:00Z">
         <w:r>
           <w:t>.</w:t>
         </w:r>
@@ -2599,30 +2552,30 @@
       <w:pPr>
         <w:pStyle w:val="Titolo6"/>
         <w:rPr>
-          <w:ins w:id="299" w:author="Tommaso Peresson" w:date="2018-10-23T13:20:00Z"/>
-        </w:rPr>
-      </w:pPr>
-      <w:ins w:id="300" w:author="Tommaso Peresson" w:date="2018-10-23T13:19:00Z">
+          <w:ins w:id="298" w:author="Tommaso Peresson" w:date="2018-10-23T13:20:00Z"/>
+        </w:rPr>
+      </w:pPr>
+      <w:ins w:id="299" w:author="Tommaso Peresson" w:date="2018-10-23T13:19:00Z">
         <w:r>
           <w:t xml:space="preserve">Google Play Services </w:t>
         </w:r>
       </w:ins>
-      <w:ins w:id="301" w:author="Tommaso Peresson" w:date="2018-10-23T14:39:00Z">
+      <w:ins w:id="300" w:author="Tommaso Peresson" w:date="2018-10-23T14:39:00Z">
         <w:r>
           <w:t>are</w:t>
         </w:r>
       </w:ins>
-      <w:ins w:id="302" w:author="Tommaso Peresson" w:date="2018-10-23T13:20:00Z">
+      <w:ins w:id="301" w:author="Tommaso Peresson" w:date="2018-10-23T13:20:00Z">
         <w:r>
           <w:t xml:space="preserve"> </w:t>
         </w:r>
       </w:ins>
-      <w:ins w:id="303" w:author="Tommaso Peresson" w:date="2018-10-23T13:19:00Z">
+      <w:ins w:id="302" w:author="Tommaso Peresson" w:date="2018-10-23T13:19:00Z">
         <w:r>
           <w:t>needed to</w:t>
         </w:r>
       </w:ins>
-      <w:ins w:id="304" w:author="Tommaso Peresson" w:date="2018-10-23T13:20:00Z">
+      <w:ins w:id="303" w:author="Tommaso Peresson" w:date="2018-10-23T13:20:00Z">
         <w:r>
           <w:t xml:space="preserve"> communicate </w:t>
         </w:r>
@@ -2635,53 +2588,53 @@
       <w:pPr>
         <w:pStyle w:val="Titolo6"/>
         <w:rPr>
-          <w:ins w:id="305" w:author="Tommaso Peresson" w:date="2018-10-23T14:41:00Z"/>
-        </w:rPr>
-      </w:pPr>
-      <w:ins w:id="306" w:author="Tommaso Peresson" w:date="2018-10-23T13:20:00Z">
+          <w:ins w:id="304" w:author="Tommaso Peresson" w:date="2018-10-23T14:41:00Z"/>
+        </w:rPr>
+      </w:pPr>
+      <w:ins w:id="305" w:author="Tommaso Peresson" w:date="2018-10-23T13:20:00Z">
         <w:r>
           <w:t xml:space="preserve">A </w:t>
         </w:r>
       </w:ins>
-      <w:ins w:id="307" w:author="Tommaso Peresson" w:date="2018-10-23T13:21:00Z">
+      <w:ins w:id="306" w:author="Tommaso Peresson" w:date="2018-10-23T13:21:00Z">
         <w:r>
           <w:t>third-party vocal synthesizer</w:t>
         </w:r>
       </w:ins>
-      <w:ins w:id="308" w:author="Tommaso Peresson" w:date="2018-10-23T13:19:00Z">
+      <w:ins w:id="307" w:author="Tommaso Peresson" w:date="2018-10-23T13:19:00Z">
         <w:r>
           <w:t xml:space="preserve"> </w:t>
         </w:r>
       </w:ins>
-      <w:ins w:id="309" w:author="Tommaso Peresson" w:date="2018-10-23T13:21:00Z">
+      <w:ins w:id="308" w:author="Tommaso Peresson" w:date="2018-10-23T13:21:00Z">
         <w:r>
           <w:t xml:space="preserve">library that will be used to </w:t>
         </w:r>
         <w:r>
           <w:t xml:space="preserve">create the vocal message that </w:t>
         </w:r>
-        <w:commentRangeStart w:id="310"/>
+        <w:commentRangeStart w:id="309"/>
         <w:r>
           <w:t xml:space="preserve">will be </w:t>
         </w:r>
       </w:ins>
-      <w:ins w:id="311" w:author="Tommaso Peresson" w:date="2018-10-23T13:22:00Z">
+      <w:ins w:id="310" w:author="Tommaso Peresson" w:date="2018-10-23T13:22:00Z">
         <w:r>
           <w:t>red</w:t>
         </w:r>
       </w:ins>
-      <w:ins w:id="312" w:author="Tommaso Peresson" w:date="2018-10-23T13:23:00Z">
+      <w:ins w:id="311" w:author="Tommaso Peresson" w:date="2018-10-23T13:23:00Z">
         <w:r>
           <w:t xml:space="preserve"> automatically</w:t>
         </w:r>
       </w:ins>
-      <w:ins w:id="313" w:author="Tommaso Peresson" w:date="2018-10-23T13:22:00Z">
+      <w:ins w:id="312" w:author="Tommaso Peresson" w:date="2018-10-23T13:22:00Z">
         <w:r>
           <w:t xml:space="preserve"> </w:t>
         </w:r>
       </w:ins>
-      <w:commentRangeEnd w:id="310"/>
-      <w:ins w:id="314" w:author="Tommaso Peresson" w:date="2018-10-23T13:23:00Z">
+      <w:commentRangeEnd w:id="309"/>
+      <w:ins w:id="313" w:author="Tommaso Peresson" w:date="2018-10-23T13:23:00Z">
         <w:r>
           <w:rPr>
             <w:rStyle w:val="Rimandocommento"/>
@@ -2689,15 +2642,15 @@
             <w:iCs w:val="0"/>
             <w:color w:val="auto"/>
           </w:rPr>
-          <w:commentReference w:id="310"/>
-        </w:r>
-      </w:ins>
-      <w:ins w:id="315" w:author="Tommaso Peresson" w:date="2018-10-23T13:22:00Z">
+          <w:commentReference w:id="309"/>
+        </w:r>
+      </w:ins>
+      <w:ins w:id="314" w:author="Tommaso Peresson" w:date="2018-10-23T13:22:00Z">
         <w:r>
           <w:t xml:space="preserve">to the </w:t>
         </w:r>
       </w:ins>
-      <w:ins w:id="316" w:author="Tommaso Peresson" w:date="2018-10-23T13:23:00Z">
+      <w:ins w:id="315" w:author="Tommaso Peresson" w:date="2018-10-23T13:23:00Z">
         <w:r>
           <w:t>Emergency phone line.</w:t>
         </w:r>
@@ -2707,25 +2660,25 @@
       <w:pPr>
         <w:pStyle w:val="Titolo6"/>
         <w:rPr>
-          <w:ins w:id="317" w:author="Tommaso Peresson" w:date="2018-10-23T13:06:00Z"/>
-          <w:rPrChange w:id="318" w:author="Tommaso Peresson" w:date="2018-10-23T14:41:00Z">
+          <w:ins w:id="316" w:author="Tommaso Peresson" w:date="2018-10-23T13:06:00Z"/>
+          <w:rPrChange w:id="317" w:author="Tommaso Peresson" w:date="2018-10-23T14:41:00Z">
             <w:rPr>
-              <w:ins w:id="319" w:author="Tommaso Peresson" w:date="2018-10-23T13:06:00Z"/>
+              <w:ins w:id="318" w:author="Tommaso Peresson" w:date="2018-10-23T13:06:00Z"/>
             </w:rPr>
           </w:rPrChange>
         </w:rPr>
-        <w:pPrChange w:id="320" w:author="Tommaso Peresson" w:date="2018-10-23T14:41:00Z">
+        <w:pPrChange w:id="319" w:author="Tommaso Peresson" w:date="2018-10-23T14:41:00Z">
           <w:pPr>
             <w:pStyle w:val="Titolo3"/>
           </w:pPr>
         </w:pPrChange>
       </w:pPr>
-      <w:ins w:id="321" w:author="Tommaso Peresson" w:date="2018-10-23T15:29:00Z">
+      <w:ins w:id="320" w:author="Tommaso Peresson" w:date="2018-10-23T15:29:00Z">
         <w:r>
           <w:t>MySQL</w:t>
         </w:r>
       </w:ins>
-      <w:ins w:id="322" w:author="Tommaso Peresson" w:date="2018-10-23T14:41:00Z">
+      <w:ins w:id="321" w:author="Tommaso Peresson" w:date="2018-10-23T14:41:00Z">
         <w:r>
           <w:t xml:space="preserve"> as </w:t>
         </w:r>
@@ -2737,14 +2690,14 @@
     <w:p>
       <w:pPr>
         <w:rPr>
-          <w:rPrChange w:id="323" w:author="Tommaso Peresson" w:date="2018-10-23T13:06:00Z">
+          <w:rPrChange w:id="322" w:author="Tommaso Peresson" w:date="2018-10-23T13:06:00Z">
             <w:rPr>
               <w:rFonts w:ascii="Arial" w:hAnsi="Arial" w:cs="Arial"/>
               <w:color w:val="434343"/>
             </w:rPr>
           </w:rPrChange>
         </w:rPr>
-        <w:pPrChange w:id="324" w:author="Tommaso Peresson" w:date="2018-10-23T13:06:00Z">
+        <w:pPrChange w:id="323" w:author="Tommaso Peresson" w:date="2018-10-23T13:06:00Z">
           <w:pPr>
             <w:pStyle w:val="Titolo3"/>
             <w:numPr>
@@ -2760,16 +2713,16 @@
       <w:pPr>
         <w:pStyle w:val="Titolo3"/>
         <w:rPr>
-          <w:del w:id="325" w:author="Tommaso Peresson" w:date="2018-10-23T13:16:00Z"/>
-          <w:rPrChange w:id="326" w:author="Tommaso Peresson" w:date="2018-10-16T18:32:00Z">
+          <w:del w:id="324" w:author="Tommaso Peresson" w:date="2018-10-23T13:16:00Z"/>
+          <w:rPrChange w:id="325" w:author="Tommaso Peresson" w:date="2018-10-16T18:32:00Z">
             <w:rPr>
-              <w:del w:id="327" w:author="Tommaso Peresson" w:date="2018-10-23T13:16:00Z"/>
+              <w:del w:id="326" w:author="Tommaso Peresson" w:date="2018-10-23T13:16:00Z"/>
               <w:rFonts w:ascii="Arial" w:hAnsi="Arial" w:cs="Arial"/>
               <w:color w:val="434343"/>
             </w:rPr>
           </w:rPrChange>
         </w:rPr>
-        <w:pPrChange w:id="328" w:author="Tommaso Peresson" w:date="2018-10-16T18:32:00Z">
+        <w:pPrChange w:id="327" w:author="Tommaso Peresson" w:date="2018-10-16T18:32:00Z">
           <w:pPr>
             <w:pStyle w:val="Titolo3"/>
             <w:numPr>
@@ -2782,34 +2735,30 @@
       </w:pPr>
       <w:r>
         <w:rPr>
-          <w:b w:val="0"/>
-          <w:bCs w:val="0"/>
-          <w:rPrChange w:id="329" w:author="Tommaso Peresson" w:date="2018-10-16T18:32:00Z">
+          <w:rPrChange w:id="328" w:author="Tommaso Peresson" w:date="2018-10-16T18:32:00Z">
             <w:rPr>
-              <w:rFonts w:ascii="Arial" w:hAnsi="Arial" w:cs="Arial"/>
-              <w:b w:val="0"/>
-              <w:bCs w:val="0"/>
-              <w:color w:val="434343"/>
-            </w:rPr>
-          </w:rPrChange>
-        </w:rPr>
-        <w:t>Communication Interfaces</w:t>
-      </w:r>
-    </w:p>
-    <w:p>
-      <w:pPr>
-        <w:pStyle w:val="Titolo3"/>
-        <w:rPr>
-          <w:del w:id="330" w:author="Tommaso Peresson" w:date="2018-10-23T13:16:00Z"/>
-          <w:rPrChange w:id="331" w:author="Tommaso Peresson" w:date="2018-10-23T13:16:00Z">
-            <w:rPr>
-              <w:del w:id="332" w:author="Tommaso Peresson" w:date="2018-10-23T13:16:00Z"/>
               <w:rFonts w:ascii="Arial" w:hAnsi="Arial" w:cs="Arial"/>
               <w:color w:val="434343"/>
             </w:rPr>
           </w:rPrChange>
         </w:rPr>
-        <w:pPrChange w:id="333" w:author="Tommaso Peresson" w:date="2018-10-23T13:16:00Z">
+        <w:t>Communication Interfaces</w:t>
+      </w:r>
+    </w:p>
+    <w:p>
+      <w:pPr>
+        <w:pStyle w:val="Titolo3"/>
+        <w:rPr>
+          <w:del w:id="329" w:author="Tommaso Peresson" w:date="2018-10-23T13:16:00Z"/>
+          <w:rPrChange w:id="330" w:author="Tommaso Peresson" w:date="2018-10-23T13:16:00Z">
+            <w:rPr>
+              <w:del w:id="331" w:author="Tommaso Peresson" w:date="2018-10-23T13:16:00Z"/>
+              <w:rFonts w:ascii="Arial" w:hAnsi="Arial" w:cs="Arial"/>
+              <w:color w:val="434343"/>
+            </w:rPr>
+          </w:rPrChange>
+        </w:rPr>
+        <w:pPrChange w:id="332" w:author="Tommaso Peresson" w:date="2018-10-23T13:16:00Z">
           <w:pPr>
             <w:pStyle w:val="Titolo3"/>
             <w:numPr>
@@ -2820,16 +2769,12 @@
           </w:pPr>
         </w:pPrChange>
       </w:pPr>
-      <w:del w:id="334" w:author="Tommaso Peresson" w:date="2018-10-23T13:16:00Z">
+      <w:del w:id="333" w:author="Tommaso Peresson" w:date="2018-10-23T13:16:00Z">
         <w:r>
           <w:rPr>
-            <w:b w:val="0"/>
-            <w:bCs w:val="0"/>
-            <w:rPrChange w:id="335" w:author="Tommaso Peresson" w:date="2018-10-23T13:16:00Z">
+            <w:rPrChange w:id="334" w:author="Tommaso Peresson" w:date="2018-10-23T13:16:00Z">
               <w:rPr>
                 <w:rFonts w:ascii="Arial" w:hAnsi="Arial" w:cs="Arial"/>
-                <w:b w:val="0"/>
-                <w:bCs w:val="0"/>
                 <w:color w:val="434343"/>
               </w:rPr>
             </w:rPrChange>
@@ -2841,7 +2786,7 @@
     <w:p>
       <w:pPr>
         <w:pStyle w:val="Titolo3"/>
-        <w:pPrChange w:id="336" w:author="Tommaso Peresson" w:date="2018-10-23T13:16:00Z">
+        <w:pPrChange w:id="335" w:author="Tommaso Peresson" w:date="2018-10-23T13:16:00Z">
           <w:pPr>
             <w:pStyle w:val="Titolo2"/>
           </w:pPr>
@@ -2851,10 +2796,10 @@
     <w:p>
       <w:pPr>
         <w:rPr>
-          <w:ins w:id="337" w:author="Tommaso Peresson" w:date="2018-10-23T14:50:00Z"/>
-        </w:rPr>
-      </w:pPr>
-      <w:ins w:id="338" w:author="Tommaso Peresson" w:date="2018-10-23T14:45:00Z">
+          <w:ins w:id="336" w:author="Tommaso Peresson" w:date="2018-10-23T14:50:00Z"/>
+        </w:rPr>
+      </w:pPr>
+      <w:ins w:id="337" w:author="Tommaso Peresson" w:date="2018-10-23T14:45:00Z">
         <w:r>
           <w:t xml:space="preserve">Data4Help being a service </w:t>
         </w:r>
@@ -2862,12 +2807,12 @@
           <w:t xml:space="preserve">based on multiple hardware interfaces </w:t>
         </w:r>
       </w:ins>
-      <w:ins w:id="339" w:author="Tommaso Peresson" w:date="2018-10-23T14:46:00Z">
+      <w:ins w:id="338" w:author="Tommaso Peresson" w:date="2018-10-23T14:46:00Z">
         <w:r>
           <w:t xml:space="preserve">needs obviously </w:t>
         </w:r>
       </w:ins>
-      <w:ins w:id="340" w:author="Tommaso Peresson" w:date="2018-10-23T14:47:00Z">
+      <w:ins w:id="339" w:author="Tommaso Peresson" w:date="2018-10-23T14:47:00Z">
         <w:r>
           <w:t>interconnectivity between them.</w:t>
         </w:r>
@@ -2875,7 +2820,7 @@
           <w:t xml:space="preserve"> </w:t>
         </w:r>
       </w:ins>
-      <w:ins w:id="341" w:author="Tommaso Peresson" w:date="2018-10-23T14:50:00Z">
+      <w:ins w:id="340" w:author="Tommaso Peresson" w:date="2018-10-23T14:50:00Z">
         <w:r>
           <w:t>Two interfaces will be used:</w:t>
         </w:r>
@@ -2885,25 +2830,25 @@
       <w:pPr>
         <w:pStyle w:val="Titolo6"/>
         <w:rPr>
-          <w:ins w:id="342" w:author="Tommaso Peresson" w:date="2018-10-23T14:53:00Z"/>
-        </w:rPr>
-      </w:pPr>
-      <w:ins w:id="343" w:author="Tommaso Peresson" w:date="2018-10-23T15:28:00Z">
+          <w:ins w:id="341" w:author="Tommaso Peresson" w:date="2018-10-23T14:53:00Z"/>
+        </w:rPr>
+      </w:pPr>
+      <w:ins w:id="342" w:author="Tommaso Peresson" w:date="2018-10-23T15:28:00Z">
         <w:r>
           <w:t>Bluetooth (</w:t>
         </w:r>
       </w:ins>
-      <w:ins w:id="344" w:author="Tommaso Peresson" w:date="2018-10-23T14:55:00Z">
+      <w:ins w:id="343" w:author="Tommaso Peresson" w:date="2018-10-23T14:55:00Z">
         <w:r>
           <w:t>ACL protocol)</w:t>
         </w:r>
       </w:ins>
-      <w:ins w:id="345" w:author="Tommaso Peresson" w:date="2018-10-23T14:54:00Z">
+      <w:ins w:id="344" w:author="Tommaso Peresson" w:date="2018-10-23T14:54:00Z">
         <w:r>
           <w:t>,</w:t>
         </w:r>
       </w:ins>
-      <w:ins w:id="346" w:author="Tommaso Peresson" w:date="2018-10-23T14:52:00Z">
+      <w:ins w:id="345" w:author="Tommaso Peresson" w:date="2018-10-23T14:52:00Z">
         <w:r>
           <w:t xml:space="preserve"> to </w:t>
         </w:r>
@@ -2911,7 +2856,7 @@
           <w:t>exchange data betwee</w:t>
         </w:r>
       </w:ins>
-      <w:ins w:id="347" w:author="Tommaso Peresson" w:date="2018-10-23T14:53:00Z">
+      <w:ins w:id="346" w:author="Tommaso Peresson" w:date="2018-10-23T14:53:00Z">
         <w:r>
           <w:t>n the Private Customer’s Wearable and Sma</w:t>
         </w:r>
@@ -2919,7 +2864,7 @@
           <w:t>rtphone.</w:t>
         </w:r>
       </w:ins>
-      <w:ins w:id="348" w:author="Tommaso Peresson" w:date="2018-10-23T14:55:00Z">
+      <w:ins w:id="347" w:author="Tommaso Peresson" w:date="2018-10-23T14:55:00Z">
         <w:r>
           <w:t xml:space="preserve"> </w:t>
         </w:r>
@@ -2929,25 +2874,25 @@
       <w:pPr>
         <w:pStyle w:val="Titolo6"/>
         <w:rPr>
-          <w:ins w:id="349" w:author="Tommaso Peresson" w:date="2018-10-23T15:01:00Z"/>
-        </w:rPr>
-      </w:pPr>
-      <w:ins w:id="350" w:author="Tommaso Peresson" w:date="2018-10-23T14:56:00Z">
+          <w:ins w:id="348" w:author="Tommaso Peresson" w:date="2018-10-23T15:01:00Z"/>
+        </w:rPr>
+      </w:pPr>
+      <w:ins w:id="349" w:author="Tommaso Peresson" w:date="2018-10-23T14:56:00Z">
         <w:r>
           <w:t>HTTPS</w:t>
         </w:r>
       </w:ins>
-      <w:ins w:id="351" w:author="Tommaso Peresson" w:date="2018-10-23T14:57:00Z">
+      <w:ins w:id="350" w:author="Tommaso Peresson" w:date="2018-10-23T14:57:00Z">
         <w:r>
           <w:t xml:space="preserve"> or Java Object Serialization on top</w:t>
         </w:r>
       </w:ins>
-      <w:ins w:id="352" w:author="Tommaso Peresson" w:date="2018-10-23T14:58:00Z">
+      <w:ins w:id="351" w:author="Tommaso Peresson" w:date="2018-10-23T14:58:00Z">
         <w:r>
           <w:t xml:space="preserve"> of TCP to exchange data between the backend and the Private Customer’s Smartphone</w:t>
         </w:r>
       </w:ins>
-      <w:ins w:id="353" w:author="Tommaso Peresson" w:date="2018-10-23T14:59:00Z">
+      <w:ins w:id="352" w:author="Tommaso Peresson" w:date="2018-10-23T14:59:00Z">
         <w:r>
           <w:t xml:space="preserve"> and between the</w:t>
         </w:r>
@@ -2955,7 +2900,7 @@
           <w:t xml:space="preserve"> Business Customer’s web</w:t>
         </w:r>
       </w:ins>
-      <w:ins w:id="354" w:author="Tommaso Peresson" w:date="2018-10-23T15:01:00Z">
+      <w:ins w:id="353" w:author="Tommaso Peresson" w:date="2018-10-23T15:01:00Z">
         <w:r>
           <w:t xml:space="preserve"> application (desktop Java Application)</w:t>
         </w:r>
@@ -2965,10 +2910,10 @@
       <w:pPr>
         <w:pStyle w:val="Titolo6"/>
         <w:rPr>
-          <w:ins w:id="355" w:author="Tommaso Peresson" w:date="2018-10-23T15:10:00Z"/>
-        </w:rPr>
-      </w:pPr>
-      <w:ins w:id="356" w:author="Tommaso Peresson" w:date="2018-10-23T15:09:00Z">
+          <w:ins w:id="354" w:author="Tommaso Peresson" w:date="2018-10-23T15:10:00Z"/>
+        </w:rPr>
+      </w:pPr>
+      <w:ins w:id="355" w:author="Tommaso Peresson" w:date="2018-10-23T15:09:00Z">
         <w:r>
           <w:t>Google Play Services API’s to be able to send notification to the Private</w:t>
         </w:r>
@@ -2976,7 +2921,7 @@
           <w:t xml:space="preserve"> Customer’s phone</w:t>
         </w:r>
       </w:ins>
-      <w:ins w:id="357" w:author="Tommaso Peresson" w:date="2018-10-23T15:10:00Z">
+      <w:ins w:id="356" w:author="Tommaso Peresson" w:date="2018-10-23T15:10:00Z">
         <w:r>
           <w:t>.</w:t>
         </w:r>
@@ -2986,18 +2931,18 @@
       <w:pPr>
         <w:pStyle w:val="Nessunaspaziatura"/>
         <w:rPr>
+          <w:ins w:id="357" w:author="Tommaso Peresson" w:date="2018-10-23T15:10:00Z"/>
+        </w:rPr>
+      </w:pPr>
+    </w:p>
+    <w:p>
+      <w:pPr>
+        <w:pStyle w:val="Titolo2"/>
+        <w:rPr>
           <w:ins w:id="358" w:author="Tommaso Peresson" w:date="2018-10-23T15:10:00Z"/>
         </w:rPr>
       </w:pPr>
-    </w:p>
-    <w:p>
-      <w:pPr>
-        <w:pStyle w:val="Titolo2"/>
-        <w:rPr>
-          <w:ins w:id="359" w:author="Tommaso Peresson" w:date="2018-10-23T15:10:00Z"/>
-        </w:rPr>
-      </w:pPr>
-      <w:ins w:id="360" w:author="Tommaso Peresson" w:date="2018-10-23T15:10:00Z">
+      <w:ins w:id="359" w:author="Tommaso Peresson" w:date="2018-10-23T15:10:00Z">
         <w:r>
           <w:lastRenderedPageBreak/>
           <w:t>Functional Requirements</w:t>
@@ -3008,15 +2953,15 @@
       <w:pPr>
         <w:pStyle w:val="Titolo2"/>
         <w:rPr>
-          <w:ins w:id="361" w:author="Tommaso Peresson" w:date="2018-10-23T15:11:00Z"/>
-        </w:rPr>
-      </w:pPr>
-      <w:ins w:id="362" w:author="Tommaso Peresson" w:date="2018-10-23T15:10:00Z">
+          <w:ins w:id="360" w:author="Tommaso Peresson" w:date="2018-10-23T15:11:00Z"/>
+        </w:rPr>
+      </w:pPr>
+      <w:ins w:id="361" w:author="Tommaso Peresson" w:date="2018-10-23T15:10:00Z">
         <w:r>
           <w:t>Non</w:t>
         </w:r>
       </w:ins>
-      <w:ins w:id="363" w:author="Tommaso Peresson" w:date="2018-10-23T15:11:00Z">
+      <w:ins w:id="362" w:author="Tommaso Peresson" w:date="2018-10-23T15:11:00Z">
         <w:r>
           <w:t>-Functional Requirements</w:t>
         </w:r>
@@ -3026,10 +2971,10 @@
       <w:pPr>
         <w:pStyle w:val="Titolo3"/>
         <w:rPr>
-          <w:ins w:id="364" w:author="Tommaso Peresson" w:date="2018-10-23T15:13:00Z"/>
-        </w:rPr>
-      </w:pPr>
-      <w:ins w:id="365" w:author="Tommaso Peresson" w:date="2018-10-23T15:11:00Z">
+          <w:ins w:id="363" w:author="Tommaso Peresson" w:date="2018-10-23T15:13:00Z"/>
+        </w:rPr>
+      </w:pPr>
+      <w:ins w:id="364" w:author="Tommaso Peresson" w:date="2018-10-23T15:11:00Z">
         <w:r>
           <w:t>Performance</w:t>
         </w:r>
@@ -3038,10 +2983,10 @@
     <w:p>
       <w:pPr>
         <w:rPr>
-          <w:ins w:id="366" w:author="Tommaso Peresson" w:date="2018-10-23T15:18:00Z"/>
-        </w:rPr>
-      </w:pPr>
-      <w:ins w:id="367" w:author="Tommaso Peresson" w:date="2018-10-23T15:13:00Z">
+          <w:ins w:id="365" w:author="Tommaso Peresson" w:date="2018-10-23T15:18:00Z"/>
+        </w:rPr>
+      </w:pPr>
+      <w:ins w:id="366" w:author="Tommaso Peresson" w:date="2018-10-23T15:13:00Z">
         <w:r>
           <w:t xml:space="preserve">The system of Data4Help needs to be </w:t>
         </w:r>
@@ -3049,12 +2994,12 @@
           <w:t xml:space="preserve">able to </w:t>
         </w:r>
       </w:ins>
-      <w:ins w:id="368" w:author="Tommaso Peresson" w:date="2018-10-23T15:15:00Z">
+      <w:ins w:id="367" w:author="Tommaso Peresson" w:date="2018-10-23T15:15:00Z">
         <w:r>
           <w:t>handle multiple connection without any latenc</w:t>
         </w:r>
       </w:ins>
-      <w:ins w:id="369" w:author="Tommaso Peresson" w:date="2018-10-23T15:16:00Z">
+      <w:ins w:id="368" w:author="Tommaso Peresson" w:date="2018-10-23T15:16:00Z">
         <w:r>
           <w:t>y</w:t>
         </w:r>
@@ -3065,12 +3010,12 @@
           <w:t>whit the capability of handling</w:t>
         </w:r>
       </w:ins>
-      <w:ins w:id="370" w:author="Tommaso Peresson" w:date="2018-10-23T15:17:00Z">
+      <w:ins w:id="369" w:author="Tommaso Peresson" w:date="2018-10-23T15:17:00Z">
         <w:r>
           <w:t xml:space="preserve"> 10.000 Private customers simultaneously and a 1000 Business Customers</w:t>
         </w:r>
       </w:ins>
-      <w:ins w:id="371" w:author="Tommaso Peresson" w:date="2018-10-23T15:18:00Z">
+      <w:ins w:id="370" w:author="Tommaso Peresson" w:date="2018-10-23T15:18:00Z">
         <w:r>
           <w:t>.</w:t>
         </w:r>
@@ -3079,15 +3024,15 @@
     <w:p>
       <w:pPr>
         <w:rPr>
-          <w:ins w:id="372" w:author="Tommaso Peresson" w:date="2018-10-23T15:21:00Z"/>
-        </w:rPr>
-      </w:pPr>
-      <w:ins w:id="373" w:author="Tommaso Peresson" w:date="2018-10-23T15:18:00Z">
+          <w:ins w:id="371" w:author="Tommaso Peresson" w:date="2018-10-23T15:21:00Z"/>
+        </w:rPr>
+      </w:pPr>
+      <w:ins w:id="372" w:author="Tommaso Peresson" w:date="2018-10-23T15:18:00Z">
         <w:r>
           <w:t>Business Customers will be able to</w:t>
         </w:r>
       </w:ins>
-      <w:ins w:id="374" w:author="Tommaso Peresson" w:date="2018-10-23T15:21:00Z">
+      <w:ins w:id="373" w:author="Tommaso Peresson" w:date="2018-10-23T15:21:00Z">
         <w:r>
           <w:t>:</w:t>
         </w:r>
@@ -3097,20 +3042,20 @@
       <w:pPr>
         <w:pStyle w:val="Titolo6"/>
         <w:rPr>
-          <w:ins w:id="375" w:author="Tommaso Peresson" w:date="2018-10-23T15:21:00Z"/>
-        </w:rPr>
-      </w:pPr>
-      <w:ins w:id="376" w:author="Tommaso Peresson" w:date="2018-10-23T15:21:00Z">
+          <w:ins w:id="374" w:author="Tommaso Peresson" w:date="2018-10-23T15:21:00Z"/>
+        </w:rPr>
+      </w:pPr>
+      <w:ins w:id="375" w:author="Tommaso Peresson" w:date="2018-10-23T15:21:00Z">
         <w:r>
           <w:t>I</w:t>
         </w:r>
       </w:ins>
-      <w:ins w:id="377" w:author="Tommaso Peresson" w:date="2018-10-23T15:18:00Z">
+      <w:ins w:id="376" w:author="Tommaso Peresson" w:date="2018-10-23T15:18:00Z">
         <w:r>
           <w:t>nspect in real time th</w:t>
         </w:r>
       </w:ins>
-      <w:ins w:id="378" w:author="Tommaso Peresson" w:date="2018-10-23T15:19:00Z">
+      <w:ins w:id="377" w:author="Tommaso Peresson" w:date="2018-10-23T15:19:00Z">
         <w:r>
           <w:t xml:space="preserve">e data acquired </w:t>
         </w:r>
@@ -3121,7 +3066,7 @@
           <w:t>, always according to the privacy policy defined in the go</w:t>
         </w:r>
       </w:ins>
-      <w:ins w:id="379" w:author="Tommaso Peresson" w:date="2018-10-23T15:20:00Z">
+      <w:ins w:id="378" w:author="Tommaso Peresson" w:date="2018-10-23T15:20:00Z">
         <w:r>
           <w:t>als above</w:t>
         </w:r>
@@ -3129,7 +3074,7 @@
           <w:t>[G5.1]</w:t>
         </w:r>
       </w:ins>
-      <w:ins w:id="380" w:author="Tommaso Peresson" w:date="2018-10-23T15:21:00Z">
+      <w:ins w:id="379" w:author="Tommaso Peresson" w:date="2018-10-23T15:21:00Z">
         <w:r>
           <w:t>.</w:t>
         </w:r>
@@ -3139,45 +3084,45 @@
       <w:pPr>
         <w:pStyle w:val="Titolo6"/>
         <w:rPr>
-          <w:ins w:id="381" w:author="Tommaso Peresson" w:date="2018-10-23T15:31:00Z"/>
-        </w:rPr>
-      </w:pPr>
-      <w:ins w:id="382" w:author="Tommaso Peresson" w:date="2018-10-23T15:21:00Z">
+          <w:ins w:id="380" w:author="Tommaso Peresson" w:date="2018-10-23T15:31:00Z"/>
+        </w:rPr>
+      </w:pPr>
+      <w:ins w:id="381" w:author="Tommaso Peresson" w:date="2018-10-23T15:21:00Z">
         <w:r>
           <w:t xml:space="preserve">Make 5 anonymous </w:t>
         </w:r>
       </w:ins>
-      <w:ins w:id="383" w:author="Tommaso Peresson" w:date="2018-10-23T15:22:00Z">
+      <w:ins w:id="382" w:author="Tommaso Peresson" w:date="2018-10-23T15:22:00Z">
         <w:r>
           <w:t>query</w:t>
         </w:r>
       </w:ins>
-      <w:ins w:id="384" w:author="Tommaso Peresson" w:date="2018-10-23T15:23:00Z">
+      <w:ins w:id="383" w:author="Tommaso Peresson" w:date="2018-10-23T15:23:00Z">
         <w:r>
           <w:t xml:space="preserve"> per day</w:t>
         </w:r>
       </w:ins>
-      <w:ins w:id="385" w:author="Tommaso Peresson" w:date="2018-10-23T15:22:00Z">
+      <w:ins w:id="384" w:author="Tommaso Peresson" w:date="2018-10-23T15:22:00Z">
         <w:r>
           <w:t xml:space="preserve"> to the database</w:t>
         </w:r>
       </w:ins>
-      <w:ins w:id="386" w:author="Tommaso Peresson" w:date="2018-10-23T15:23:00Z">
+      <w:ins w:id="385" w:author="Tommaso Peresson" w:date="2018-10-23T15:23:00Z">
         <w:r>
           <w:t xml:space="preserve"> of Data4</w:t>
         </w:r>
       </w:ins>
-      <w:ins w:id="387" w:author="Tommaso Peresson" w:date="2018-10-23T15:24:00Z">
+      <w:ins w:id="386" w:author="Tommaso Peresson" w:date="2018-10-23T15:24:00Z">
         <w:r>
           <w:t>Help</w:t>
         </w:r>
       </w:ins>
-      <w:ins w:id="388" w:author="Tommaso Peresson" w:date="2018-10-23T15:22:00Z">
+      <w:ins w:id="387" w:author="Tommaso Peresson" w:date="2018-10-23T15:22:00Z">
         <w:r>
           <w:t>. The result of those will be available in less than 24h</w:t>
         </w:r>
       </w:ins>
-      <w:ins w:id="389" w:author="Tommaso Peresson" w:date="2018-10-23T15:27:00Z">
+      <w:ins w:id="388" w:author="Tommaso Peresson" w:date="2018-10-23T15:27:00Z">
         <w:r>
           <w:t>.</w:t>
         </w:r>
@@ -3187,14 +3132,14 @@
       <w:pPr>
         <w:pStyle w:val="Nessunaspaziatura"/>
         <w:rPr>
-          <w:ins w:id="390" w:author="Tommaso Peresson" w:date="2018-10-23T15:24:00Z"/>
-          <w:rPrChange w:id="391" w:author="Tommaso Peresson" w:date="2018-10-23T15:31:00Z">
+          <w:ins w:id="389" w:author="Tommaso Peresson" w:date="2018-10-23T15:24:00Z"/>
+          <w:rPrChange w:id="390" w:author="Tommaso Peresson" w:date="2018-10-23T15:31:00Z">
             <w:rPr>
-              <w:ins w:id="392" w:author="Tommaso Peresson" w:date="2018-10-23T15:24:00Z"/>
+              <w:ins w:id="391" w:author="Tommaso Peresson" w:date="2018-10-23T15:24:00Z"/>
             </w:rPr>
           </w:rPrChange>
         </w:rPr>
-        <w:pPrChange w:id="393" w:author="Tommaso Peresson" w:date="2018-10-23T15:31:00Z">
+        <w:pPrChange w:id="392" w:author="Tommaso Peresson" w:date="2018-10-23T15:31:00Z">
           <w:pPr>
             <w:pStyle w:val="Titolo6"/>
           </w:pPr>
@@ -3205,10 +3150,10 @@
       <w:pPr>
         <w:pStyle w:val="Nessunaspaziatura"/>
         <w:rPr>
-          <w:ins w:id="394" w:author="Tommaso Peresson" w:date="2018-10-23T15:32:00Z"/>
-        </w:rPr>
-      </w:pPr>
-      <w:ins w:id="395" w:author="Tommaso Peresson" w:date="2018-10-23T15:24:00Z">
+          <w:ins w:id="393" w:author="Tommaso Peresson" w:date="2018-10-23T15:32:00Z"/>
+        </w:rPr>
+      </w:pPr>
+      <w:ins w:id="394" w:author="Tommaso Peresson" w:date="2018-10-23T15:24:00Z">
         <w:r>
           <w:t>The system will also provide a 5 seconds response t</w:t>
         </w:r>
@@ -3216,7 +3161,7 @@
           <w:t xml:space="preserve">ime from </w:t>
         </w:r>
       </w:ins>
-      <w:ins w:id="396" w:author="Tommaso Peresson" w:date="2018-10-23T15:26:00Z">
+      <w:ins w:id="395" w:author="Tommaso Peresson" w:date="2018-10-23T15:26:00Z">
         <w:r>
           <w:t xml:space="preserve">the detection of </w:t>
         </w:r>
@@ -3232,12 +3177,12 @@
           <w:t>Private Customer’s device to the s</w:t>
         </w:r>
       </w:ins>
-      <w:ins w:id="397" w:author="Tommaso Peresson" w:date="2018-10-23T15:27:00Z">
+      <w:ins w:id="396" w:author="Tommaso Peresson" w:date="2018-10-23T15:27:00Z">
         <w:r>
           <w:t>tart of the call to the emergency phone line.</w:t>
         </w:r>
       </w:ins>
-      <w:ins w:id="398" w:author="Tommaso Peresson" w:date="2018-10-23T15:32:00Z">
+      <w:ins w:id="397" w:author="Tommaso Peresson" w:date="2018-10-23T15:32:00Z">
         <w:r>
           <w:t xml:space="preserve"> (Only for </w:t>
         </w:r>
@@ -3250,12 +3195,12 @@
           <w:t xml:space="preserve"> </w:t>
         </w:r>
       </w:ins>
-      <w:ins w:id="399" w:author="Tommaso Peresson" w:date="2018-10-23T15:34:00Z">
+      <w:ins w:id="398" w:author="Tommaso Peresson" w:date="2018-10-23T15:34:00Z">
         <w:r>
           <w:t>subscriber</w:t>
         </w:r>
       </w:ins>
-      <w:ins w:id="400" w:author="Tommaso Peresson" w:date="2018-10-23T15:32:00Z">
+      <w:ins w:id="399" w:author="Tommaso Peresson" w:date="2018-10-23T15:32:00Z">
         <w:r>
           <w:t>).</w:t>
         </w:r>
@@ -3265,14 +3210,14 @@
       <w:pPr>
         <w:pStyle w:val="Nessunaspaziatura"/>
         <w:rPr>
-          <w:ins w:id="401" w:author="Tommaso Peresson" w:date="2018-10-23T15:11:00Z"/>
-          <w:rPrChange w:id="402" w:author="Tommaso Peresson" w:date="2018-10-23T15:24:00Z">
+          <w:ins w:id="400" w:author="Tommaso Peresson" w:date="2018-10-23T15:11:00Z"/>
+          <w:rPrChange w:id="401" w:author="Tommaso Peresson" w:date="2018-10-23T15:24:00Z">
             <w:rPr>
-              <w:ins w:id="403" w:author="Tommaso Peresson" w:date="2018-10-23T15:11:00Z"/>
+              <w:ins w:id="402" w:author="Tommaso Peresson" w:date="2018-10-23T15:11:00Z"/>
             </w:rPr>
           </w:rPrChange>
         </w:rPr>
-        <w:pPrChange w:id="404" w:author="Tommaso Peresson" w:date="2018-10-23T15:24:00Z">
+        <w:pPrChange w:id="403" w:author="Tommaso Peresson" w:date="2018-10-23T15:24:00Z">
           <w:pPr>
             <w:pStyle w:val="Titolo3"/>
           </w:pPr>
@@ -3283,10 +3228,10 @@
       <w:pPr>
         <w:pStyle w:val="Titolo3"/>
         <w:rPr>
-          <w:ins w:id="405" w:author="Tommaso Peresson" w:date="2018-10-23T15:36:00Z"/>
-        </w:rPr>
-      </w:pPr>
-      <w:ins w:id="406" w:author="Tommaso Peresson" w:date="2018-10-23T15:11:00Z">
+          <w:ins w:id="404" w:author="Tommaso Peresson" w:date="2018-10-23T15:36:00Z"/>
+        </w:rPr>
+      </w:pPr>
+      <w:ins w:id="405" w:author="Tommaso Peresson" w:date="2018-10-23T15:11:00Z">
         <w:r>
           <w:t>Reliability</w:t>
         </w:r>
@@ -3295,43 +3240,43 @@
     <w:p>
       <w:pPr>
         <w:rPr>
-          <w:ins w:id="407" w:author="Tommaso Peresson" w:date="2018-10-23T15:11:00Z"/>
-          <w:rPrChange w:id="408" w:author="Tommaso Peresson" w:date="2018-10-23T15:36:00Z">
+          <w:ins w:id="406" w:author="Tommaso Peresson" w:date="2018-10-23T15:11:00Z"/>
+          <w:rPrChange w:id="407" w:author="Tommaso Peresson" w:date="2018-10-23T15:36:00Z">
             <w:rPr>
-              <w:ins w:id="409" w:author="Tommaso Peresson" w:date="2018-10-23T15:11:00Z"/>
+              <w:ins w:id="408" w:author="Tommaso Peresson" w:date="2018-10-23T15:11:00Z"/>
             </w:rPr>
           </w:rPrChange>
         </w:rPr>
-        <w:pPrChange w:id="410" w:author="Tommaso Peresson" w:date="2018-10-23T15:36:00Z">
+        <w:pPrChange w:id="409" w:author="Tommaso Peresson" w:date="2018-10-23T15:36:00Z">
           <w:pPr>
             <w:pStyle w:val="Titolo3"/>
           </w:pPr>
         </w:pPrChange>
       </w:pPr>
-      <w:ins w:id="411" w:author="Tommaso Peresson" w:date="2018-10-23T15:36:00Z">
+      <w:ins w:id="410" w:author="Tommaso Peresson" w:date="2018-10-23T15:36:00Z">
         <w:r>
           <w:t xml:space="preserve">The system needs to be </w:t>
         </w:r>
-        <w:commentRangeStart w:id="412"/>
+        <w:commentRangeStart w:id="411"/>
         <w:r>
           <w:t>online</w:t>
         </w:r>
       </w:ins>
-      <w:commentRangeEnd w:id="412"/>
-      <w:ins w:id="413" w:author="Tommaso Peresson" w:date="2018-10-23T15:37:00Z">
+      <w:commentRangeEnd w:id="411"/>
+      <w:ins w:id="412" w:author="Tommaso Peresson" w:date="2018-10-23T15:37:00Z">
         <w:r>
           <w:rPr>
             <w:rStyle w:val="Rimandocommento"/>
           </w:rPr>
-          <w:commentReference w:id="412"/>
-        </w:r>
-      </w:ins>
-      <w:ins w:id="414" w:author="Tommaso Peresson" w:date="2018-10-23T15:36:00Z">
+          <w:commentReference w:id="411"/>
+        </w:r>
+      </w:ins>
+      <w:ins w:id="413" w:author="Tommaso Peresson" w:date="2018-10-23T15:36:00Z">
         <w:r>
           <w:t xml:space="preserve"> 24/7</w:t>
         </w:r>
       </w:ins>
-      <w:ins w:id="415" w:author="Tommaso Peresson" w:date="2018-10-23T15:51:00Z">
+      <w:ins w:id="414" w:author="Tommaso Peresson" w:date="2018-10-23T15:51:00Z">
         <w:r>
           <w:t>.</w:t>
         </w:r>
@@ -3339,7 +3284,7 @@
           <w:t xml:space="preserve"> Data4Help will be </w:t>
         </w:r>
       </w:ins>
-      <w:ins w:id="416" w:author="Tommaso Peresson" w:date="2018-10-23T15:52:00Z">
+      <w:ins w:id="415" w:author="Tommaso Peresson" w:date="2018-10-23T15:52:00Z">
         <w:r>
           <w:t xml:space="preserve">implemented traditionally, trusting the reliability of </w:t>
         </w:r>
@@ -3352,22 +3297,22 @@
         </w:r>
       </w:ins>
       <w:proofErr w:type="spellEnd"/>
-      <w:ins w:id="417" w:author="Tommaso Peresson" w:date="2018-10-23T15:53:00Z">
+      <w:ins w:id="416" w:author="Tommaso Peresson" w:date="2018-10-23T15:53:00Z">
         <w:r>
           <w:t xml:space="preserve"> core</w:t>
         </w:r>
       </w:ins>
-      <w:ins w:id="418" w:author="Tommaso Peresson" w:date="2018-10-23T15:52:00Z">
+      <w:ins w:id="417" w:author="Tommaso Peresson" w:date="2018-10-23T15:52:00Z">
         <w:r>
           <w:t xml:space="preserve"> given the importance </w:t>
         </w:r>
       </w:ins>
-      <w:ins w:id="419" w:author="Tommaso Peresson" w:date="2018-10-23T15:54:00Z">
+      <w:ins w:id="418" w:author="Tommaso Peresson" w:date="2018-10-23T15:54:00Z">
         <w:r>
           <w:t xml:space="preserve">of its function </w:t>
         </w:r>
       </w:ins>
-      <w:ins w:id="420" w:author="Tommaso Peresson" w:date="2018-10-23T15:53:00Z">
+      <w:ins w:id="419" w:author="Tommaso Peresson" w:date="2018-10-23T15:53:00Z">
         <w:r>
           <w:t xml:space="preserve">will be implemented </w:t>
         </w:r>
@@ -3378,12 +3323,12 @@
           <w:t xml:space="preserve"> allowing</w:t>
         </w:r>
       </w:ins>
-      <w:ins w:id="421" w:author="Tommaso Peresson" w:date="2018-10-23T15:54:00Z">
+      <w:ins w:id="420" w:author="Tommaso Peresson" w:date="2018-10-23T15:54:00Z">
         <w:r>
           <w:t xml:space="preserve"> the maximum possible degree of reliability.</w:t>
         </w:r>
       </w:ins>
-      <w:ins w:id="422" w:author="Tommaso Peresson" w:date="2018-10-23T15:53:00Z">
+      <w:ins w:id="421" w:author="Tommaso Peresson" w:date="2018-10-23T15:53:00Z">
         <w:r>
           <w:t xml:space="preserve"> </w:t>
         </w:r>
@@ -3393,17 +3338,17 @@
       <w:pPr>
         <w:pStyle w:val="Titolo3"/>
         <w:rPr>
-          <w:ins w:id="423" w:author="Tommaso Peresson" w:date="2018-10-23T15:38:00Z"/>
-        </w:rPr>
-      </w:pPr>
-      <w:commentRangeStart w:id="424"/>
-      <w:ins w:id="425" w:author="Tommaso Peresson" w:date="2018-10-23T15:11:00Z">
+          <w:ins w:id="422" w:author="Tommaso Peresson" w:date="2018-10-23T15:38:00Z"/>
+        </w:rPr>
+      </w:pPr>
+      <w:commentRangeStart w:id="423"/>
+      <w:ins w:id="424" w:author="Tommaso Peresson" w:date="2018-10-23T15:11:00Z">
         <w:r>
           <w:t>Security</w:t>
         </w:r>
       </w:ins>
-      <w:commentRangeEnd w:id="424"/>
-      <w:ins w:id="426" w:author="Tommaso Peresson" w:date="2018-10-23T15:42:00Z">
+      <w:commentRangeEnd w:id="423"/>
+      <w:ins w:id="425" w:author="Tommaso Peresson" w:date="2018-10-23T15:42:00Z">
         <w:r>
           <w:rPr>
             <w:rStyle w:val="Rimandocommento"/>
@@ -3412,7 +3357,7 @@
             <w:bCs w:val="0"/>
             <w:color w:val="auto"/>
           </w:rPr>
-          <w:commentReference w:id="424"/>
+          <w:commentReference w:id="423"/>
         </w:r>
       </w:ins>
     </w:p>
@@ -3422,10 +3367,10 @@
           <w:tab w:val="right" w:pos="9902"/>
         </w:tabs>
         <w:rPr>
-          <w:ins w:id="427" w:author="Tommaso Peresson" w:date="2018-10-23T15:40:00Z"/>
-        </w:rPr>
-      </w:pPr>
-      <w:ins w:id="428" w:author="Tommaso Peresson" w:date="2018-10-23T15:38:00Z">
+          <w:ins w:id="426" w:author="Tommaso Peresson" w:date="2018-10-23T15:40:00Z"/>
+        </w:rPr>
+      </w:pPr>
+      <w:ins w:id="427" w:author="Tommaso Peresson" w:date="2018-10-23T15:38:00Z">
         <w:r>
           <w:t xml:space="preserve">The system needs to be secure booth from the physical </w:t>
         </w:r>
@@ -3433,12 +3378,12 @@
           <w:t>(Secure server room)</w:t>
         </w:r>
       </w:ins>
-      <w:ins w:id="429" w:author="Tommaso Peresson" w:date="2018-10-23T15:39:00Z">
+      <w:ins w:id="428" w:author="Tommaso Peresson" w:date="2018-10-23T15:39:00Z">
         <w:r>
           <w:t xml:space="preserve"> and the </w:t>
         </w:r>
       </w:ins>
-      <w:ins w:id="430" w:author="Tommaso Peresson" w:date="2018-10-23T15:40:00Z">
+      <w:ins w:id="429" w:author="Tommaso Peresson" w:date="2018-10-23T15:40:00Z">
         <w:r>
           <w:t>digital perspective.</w:t>
         </w:r>
@@ -3450,15 +3395,15 @@
           <w:tab w:val="right" w:pos="9902"/>
         </w:tabs>
         <w:rPr>
-          <w:ins w:id="431" w:author="Tommaso Peresson" w:date="2018-10-23T15:41:00Z"/>
-        </w:rPr>
-      </w:pPr>
-      <w:ins w:id="432" w:author="Tommaso Peresson" w:date="2018-10-23T15:40:00Z">
+          <w:ins w:id="430" w:author="Tommaso Peresson" w:date="2018-10-23T15:41:00Z"/>
+        </w:rPr>
+      </w:pPr>
+      <w:ins w:id="431" w:author="Tommaso Peresson" w:date="2018-10-23T15:40:00Z">
         <w:r>
           <w:t>The Client’s data need</w:t>
         </w:r>
       </w:ins>
-      <w:ins w:id="433" w:author="Tommaso Peresson" w:date="2018-10-23T15:41:00Z">
+      <w:ins w:id="432" w:author="Tommaso Peresson" w:date="2018-10-23T15:41:00Z">
         <w:r>
           <w:t>s to be encrypted</w:t>
         </w:r>
@@ -3466,7 +3411,7 @@
           <w:t xml:space="preserve"> with AES</w:t>
         </w:r>
       </w:ins>
-      <w:ins w:id="434" w:author="Tommaso Peresson" w:date="2018-10-23T15:42:00Z">
+      <w:ins w:id="433" w:author="Tommaso Peresson" w:date="2018-10-23T15:42:00Z">
         <w:r>
           <w:t>.</w:t>
         </w:r>
@@ -3478,10 +3423,10 @@
           <w:tab w:val="right" w:pos="9902"/>
         </w:tabs>
         <w:rPr>
-          <w:ins w:id="435" w:author="Tommaso Peresson" w:date="2018-10-23T15:42:00Z"/>
-        </w:rPr>
-      </w:pPr>
-      <w:ins w:id="436" w:author="Tommaso Peresson" w:date="2018-10-23T15:41:00Z">
+          <w:ins w:id="434" w:author="Tommaso Peresson" w:date="2018-10-23T15:42:00Z"/>
+        </w:rPr>
+      </w:pPr>
+      <w:ins w:id="435" w:author="Tommaso Peresson" w:date="2018-10-23T15:41:00Z">
         <w:r>
           <w:t>All the connections through internet must be protected with TLS</w:t>
         </w:r>
@@ -3489,7 +3434,7 @@
           <w:t xml:space="preserve"> over </w:t>
         </w:r>
       </w:ins>
-      <w:ins w:id="437" w:author="Tommaso Peresson" w:date="2018-10-23T15:42:00Z">
+      <w:ins w:id="436" w:author="Tommaso Peresson" w:date="2018-10-23T15:42:00Z">
         <w:r>
           <w:t>HTTP.</w:t>
         </w:r>
@@ -3501,20 +3446,20 @@
           <w:tab w:val="right" w:pos="9902"/>
         </w:tabs>
         <w:rPr>
-          <w:ins w:id="438" w:author="Tommaso Peresson" w:date="2018-10-23T15:11:00Z"/>
-          <w:rPrChange w:id="439" w:author="Tommaso Peresson" w:date="2018-10-23T15:38:00Z">
+          <w:ins w:id="437" w:author="Tommaso Peresson" w:date="2018-10-23T15:11:00Z"/>
+          <w:rPrChange w:id="438" w:author="Tommaso Peresson" w:date="2018-10-23T15:38:00Z">
             <w:rPr>
-              <w:ins w:id="440" w:author="Tommaso Peresson" w:date="2018-10-23T15:11:00Z"/>
+              <w:ins w:id="439" w:author="Tommaso Peresson" w:date="2018-10-23T15:11:00Z"/>
             </w:rPr>
           </w:rPrChange>
         </w:rPr>
-        <w:pPrChange w:id="441" w:author="Tommaso Peresson" w:date="2018-10-23T15:39:00Z">
+        <w:pPrChange w:id="440" w:author="Tommaso Peresson" w:date="2018-10-23T15:39:00Z">
           <w:pPr>
             <w:pStyle w:val="Titolo3"/>
           </w:pPr>
         </w:pPrChange>
       </w:pPr>
-      <w:ins w:id="442" w:author="Tommaso Peresson" w:date="2018-10-23T15:39:00Z">
+      <w:ins w:id="441" w:author="Tommaso Peresson" w:date="2018-10-23T15:39:00Z">
         <w:r>
           <w:tab/>
         </w:r>
@@ -3524,10 +3469,10 @@
       <w:pPr>
         <w:pStyle w:val="Titolo3"/>
         <w:rPr>
-          <w:ins w:id="443" w:author="Tommaso Peresson" w:date="2018-10-23T15:43:00Z"/>
-        </w:rPr>
-      </w:pPr>
-      <w:ins w:id="444" w:author="Tommaso Peresson" w:date="2018-10-23T15:11:00Z">
+          <w:ins w:id="442" w:author="Tommaso Peresson" w:date="2018-10-23T15:43:00Z"/>
+        </w:rPr>
+      </w:pPr>
+      <w:ins w:id="443" w:author="Tommaso Peresson" w:date="2018-10-23T15:11:00Z">
         <w:r>
           <w:t>Scalability</w:t>
         </w:r>
@@ -3536,25 +3481,25 @@
     <w:p>
       <w:pPr>
         <w:rPr>
-          <w:ins w:id="445" w:author="Tommaso Peresson" w:date="2018-10-23T15:11:00Z"/>
-          <w:rPrChange w:id="446" w:author="Tommaso Peresson" w:date="2018-10-23T15:43:00Z">
+          <w:ins w:id="444" w:author="Tommaso Peresson" w:date="2018-10-23T15:11:00Z"/>
+          <w:rPrChange w:id="445" w:author="Tommaso Peresson" w:date="2018-10-23T15:43:00Z">
             <w:rPr>
-              <w:ins w:id="447" w:author="Tommaso Peresson" w:date="2018-10-23T15:11:00Z"/>
+              <w:ins w:id="446" w:author="Tommaso Peresson" w:date="2018-10-23T15:11:00Z"/>
             </w:rPr>
           </w:rPrChange>
         </w:rPr>
-        <w:pPrChange w:id="448" w:author="Tommaso Peresson" w:date="2018-10-23T15:43:00Z">
+        <w:pPrChange w:id="447" w:author="Tommaso Peresson" w:date="2018-10-23T15:43:00Z">
           <w:pPr>
             <w:pStyle w:val="Titolo3"/>
           </w:pPr>
         </w:pPrChange>
       </w:pPr>
-      <w:ins w:id="449" w:author="Tommaso Peresson" w:date="2018-10-23T15:43:00Z">
+      <w:ins w:id="448" w:author="Tommaso Peresson" w:date="2018-10-23T15:43:00Z">
         <w:r>
           <w:t>The system needs to be sc</w:t>
         </w:r>
       </w:ins>
-      <w:ins w:id="450" w:author="Tommaso Peresson" w:date="2018-10-23T15:44:00Z">
+      <w:ins w:id="449" w:author="Tommaso Peresson" w:date="2018-10-23T15:44:00Z">
         <w:r>
           <w:t xml:space="preserve">alable as the </w:t>
         </w:r>
@@ -3570,20 +3515,20 @@
       <w:pPr>
         <w:pStyle w:val="Titolo3"/>
         <w:rPr>
-          <w:ins w:id="451" w:author="Tommaso Peresson" w:date="2018-10-23T14:53:00Z"/>
-          <w:rPrChange w:id="452" w:author="Tommaso Peresson" w:date="2018-10-23T15:11:00Z">
+          <w:ins w:id="450" w:author="Tommaso Peresson" w:date="2018-10-23T14:53:00Z"/>
+          <w:rPrChange w:id="451" w:author="Tommaso Peresson" w:date="2018-10-23T15:11:00Z">
             <w:rPr>
-              <w:ins w:id="453" w:author="Tommaso Peresson" w:date="2018-10-23T14:53:00Z"/>
+              <w:ins w:id="452" w:author="Tommaso Peresson" w:date="2018-10-23T14:53:00Z"/>
             </w:rPr>
           </w:rPrChange>
         </w:rPr>
-        <w:pPrChange w:id="454" w:author="Tommaso Peresson" w:date="2018-10-23T15:11:00Z">
+        <w:pPrChange w:id="453" w:author="Tommaso Peresson" w:date="2018-10-23T15:11:00Z">
           <w:pPr>
             <w:pStyle w:val="Titolo6"/>
           </w:pPr>
         </w:pPrChange>
       </w:pPr>
-      <w:ins w:id="455" w:author="Tommaso Peresson" w:date="2018-10-23T15:11:00Z">
+      <w:ins w:id="454" w:author="Tommaso Peresson" w:date="2018-10-23T15:11:00Z">
         <w:r>
           <w:t>Accuracy</w:t>
         </w:r>
@@ -3593,10 +3538,10 @@
       <w:pPr>
         <w:pStyle w:val="Nessunaspaziatura"/>
         <w:rPr>
-          <w:ins w:id="456" w:author="Tommaso Peresson" w:date="2018-10-23T15:48:00Z"/>
-        </w:rPr>
-      </w:pPr>
-      <w:ins w:id="457" w:author="Tommaso Peresson" w:date="2018-10-23T15:46:00Z">
+          <w:ins w:id="455" w:author="Tommaso Peresson" w:date="2018-10-23T15:48:00Z"/>
+        </w:rPr>
+      </w:pPr>
+      <w:ins w:id="456" w:author="Tommaso Peresson" w:date="2018-10-23T15:46:00Z">
         <w:r>
           <w:t>The hardw</w:t>
         </w:r>
@@ -3604,27 +3549,27 @@
           <w:t xml:space="preserve">are must provide </w:t>
         </w:r>
       </w:ins>
-      <w:ins w:id="458" w:author="Tommaso Peresson" w:date="2018-10-23T15:47:00Z">
+      <w:ins w:id="457" w:author="Tommaso Peresson" w:date="2018-10-23T15:47:00Z">
         <w:r>
           <w:t xml:space="preserve">accurate </w:t>
         </w:r>
       </w:ins>
-      <w:ins w:id="459" w:author="Tommaso Peresson" w:date="2018-10-23T15:48:00Z">
+      <w:ins w:id="458" w:author="Tommaso Peresson" w:date="2018-10-23T15:48:00Z">
         <w:r>
           <w:t xml:space="preserve">health </w:t>
         </w:r>
       </w:ins>
-      <w:ins w:id="460" w:author="Tommaso Peresson" w:date="2018-10-23T15:47:00Z">
+      <w:ins w:id="459" w:author="Tommaso Peresson" w:date="2018-10-23T15:47:00Z">
         <w:r>
           <w:t>da</w:t>
         </w:r>
       </w:ins>
-      <w:ins w:id="461" w:author="Tommaso Peresson" w:date="2018-10-23T15:49:00Z">
+      <w:ins w:id="460" w:author="Tommaso Peresson" w:date="2018-10-23T15:49:00Z">
         <w:r>
           <w:t xml:space="preserve">ta </w:t>
         </w:r>
       </w:ins>
-      <w:ins w:id="462" w:author="Tommaso Peresson" w:date="2018-10-23T15:47:00Z">
+      <w:ins w:id="461" w:author="Tommaso Peresson" w:date="2018-10-23T15:47:00Z">
         <w:r>
           <w:t xml:space="preserve">to render possible </w:t>
         </w:r>
@@ -3640,12 +3585,12 @@
           <w:t xml:space="preserve"> functionality</w:t>
         </w:r>
       </w:ins>
-      <w:ins w:id="463" w:author="Tommaso Peresson" w:date="2018-10-23T15:50:00Z">
+      <w:ins w:id="462" w:author="Tommaso Peresson" w:date="2018-10-23T15:50:00Z">
         <w:r>
           <w:t>, lives will be dependent on this service</w:t>
         </w:r>
       </w:ins>
-      <w:ins w:id="464" w:author="Tommaso Peresson" w:date="2018-10-23T15:47:00Z">
+      <w:ins w:id="463" w:author="Tommaso Peresson" w:date="2018-10-23T15:47:00Z">
         <w:r>
           <w:t>.</w:t>
         </w:r>
@@ -3655,10 +3600,10 @@
       <w:pPr>
         <w:pStyle w:val="Nessunaspaziatura"/>
         <w:rPr>
-          <w:ins w:id="465" w:author="Tommaso Peresson" w:date="2018-10-23T16:03:00Z"/>
-        </w:rPr>
-      </w:pPr>
-      <w:ins w:id="466" w:author="Tommaso Peresson" w:date="2018-10-23T15:48:00Z">
+          <w:ins w:id="464" w:author="Tommaso Peresson" w:date="2018-10-23T16:03:00Z"/>
+        </w:rPr>
+      </w:pPr>
+      <w:ins w:id="465" w:author="Tommaso Peresson" w:date="2018-10-23T15:48:00Z">
         <w:r>
           <w:t>GP</w:t>
         </w:r>
@@ -3666,17 +3611,17 @@
           <w:t>S precision needs to be in order</w:t>
         </w:r>
       </w:ins>
-      <w:ins w:id="467" w:author="Tommaso Peresson" w:date="2018-10-23T15:49:00Z">
+      <w:ins w:id="466" w:author="Tommaso Peresson" w:date="2018-10-23T15:49:00Z">
         <w:r>
           <w:t xml:space="preserve"> the</w:t>
         </w:r>
       </w:ins>
-      <w:ins w:id="468" w:author="Tommaso Peresson" w:date="2018-10-23T15:48:00Z">
+      <w:ins w:id="467" w:author="Tommaso Peresson" w:date="2018-10-23T15:48:00Z">
         <w:r>
           <w:t xml:space="preserve"> of 10 meters</w:t>
         </w:r>
       </w:ins>
-      <w:ins w:id="469" w:author="Tommaso Peresson" w:date="2018-10-23T15:49:00Z">
+      <w:ins w:id="468" w:author="Tommaso Peresson" w:date="2018-10-23T15:49:00Z">
         <w:r>
           <w:t xml:space="preserve"> to allow </w:t>
         </w:r>
@@ -3689,7 +3634,7 @@
       <w:pPr>
         <w:pStyle w:val="Nessunaspaziatura"/>
         <w:rPr>
-          <w:ins w:id="470" w:author="Tommaso Peresson" w:date="2018-10-23T16:03:00Z"/>
+          <w:ins w:id="469" w:author="Tommaso Peresson" w:date="2018-10-23T16:03:00Z"/>
         </w:rPr>
       </w:pPr>
     </w:p>
@@ -3697,10 +3642,10 @@
       <w:pPr>
         <w:pStyle w:val="Titolo1"/>
         <w:rPr>
-          <w:ins w:id="471" w:author="Tommaso Peresson" w:date="2018-10-25T15:16:00Z"/>
-        </w:rPr>
-      </w:pPr>
-      <w:ins w:id="472" w:author="Tommaso Peresson" w:date="2018-10-25T15:15:00Z">
+          <w:ins w:id="470" w:author="Tommaso Peresson" w:date="2018-10-25T15:16:00Z"/>
+        </w:rPr>
+      </w:pPr>
+      <w:ins w:id="471" w:author="Tommaso Peresson" w:date="2018-10-25T15:15:00Z">
         <w:r>
           <w:t>Scenarios</w:t>
         </w:r>
@@ -3710,10 +3655,10 @@
       <w:pPr>
         <w:pStyle w:val="Titolo2"/>
         <w:rPr>
-          <w:ins w:id="473" w:author="Tommaso Peresson" w:date="2018-10-25T15:16:00Z"/>
-        </w:rPr>
-      </w:pPr>
-      <w:ins w:id="474" w:author="Tommaso Peresson" w:date="2018-10-25T15:16:00Z">
+          <w:ins w:id="472" w:author="Tommaso Peresson" w:date="2018-10-25T15:16:00Z"/>
+        </w:rPr>
+      </w:pPr>
+      <w:ins w:id="473" w:author="Tommaso Peresson" w:date="2018-10-25T15:16:00Z">
         <w:r>
           <w:t>Scenario 1</w:t>
         </w:r>
@@ -3722,25 +3667,25 @@
     <w:p>
       <w:pPr>
         <w:rPr>
-          <w:ins w:id="475" w:author="Tommaso Peresson" w:date="2018-10-25T15:24:00Z"/>
-        </w:rPr>
-      </w:pPr>
-      <w:ins w:id="476" w:author="Tommaso Peresson" w:date="2018-10-25T15:16:00Z">
+          <w:ins w:id="474" w:author="Tommaso Peresson" w:date="2018-10-25T15:24:00Z"/>
+        </w:rPr>
+      </w:pPr>
+      <w:ins w:id="475" w:author="Tommaso Peresson" w:date="2018-10-25T15:16:00Z">
         <w:r>
           <w:t>Julia</w:t>
         </w:r>
       </w:ins>
-      <w:ins w:id="477" w:author="Tommaso Peresson" w:date="2018-10-25T15:18:00Z">
+      <w:ins w:id="476" w:author="Tommaso Peresson" w:date="2018-10-25T15:18:00Z">
         <w:r>
           <w:t>, unfortunately,</w:t>
         </w:r>
       </w:ins>
-      <w:ins w:id="478" w:author="Tommaso Peresson" w:date="2018-10-25T15:16:00Z">
+      <w:ins w:id="477" w:author="Tommaso Peresson" w:date="2018-10-25T15:16:00Z">
         <w:r>
           <w:t xml:space="preserve"> </w:t>
         </w:r>
       </w:ins>
-      <w:ins w:id="479" w:author="Tommaso Peresson" w:date="2018-10-25T15:18:00Z">
+      <w:ins w:id="478" w:author="Tommaso Peresson" w:date="2018-10-25T15:18:00Z">
         <w:r>
           <w:t xml:space="preserve">has a rare </w:t>
         </w:r>
@@ -3751,7 +3696,7 @@
           <w:t>her health</w:t>
         </w:r>
       </w:ins>
-      <w:ins w:id="480" w:author="Tommaso Peresson" w:date="2018-10-25T15:19:00Z">
+      <w:ins w:id="479" w:author="Tommaso Peresson" w:date="2018-10-25T15:19:00Z">
         <w:r>
           <w:t xml:space="preserve"> parameters need to be checked frequently</w:t>
         </w:r>
@@ -3759,17 +3704,17 @@
           <w:t xml:space="preserve"> by a medic</w:t>
         </w:r>
       </w:ins>
-      <w:ins w:id="481" w:author="Tommaso Peresson" w:date="2018-10-25T15:23:00Z">
+      <w:ins w:id="480" w:author="Tommaso Peresson" w:date="2018-10-25T15:23:00Z">
         <w:r>
           <w:t>al</w:t>
         </w:r>
       </w:ins>
-      <w:ins w:id="482" w:author="Tommaso Peresson" w:date="2018-10-25T15:19:00Z">
+      <w:ins w:id="481" w:author="Tommaso Peresson" w:date="2018-10-25T15:19:00Z">
         <w:r>
           <w:t xml:space="preserve"> equip. Thanks to Data4Help Julia can lead a normal life</w:t>
         </w:r>
       </w:ins>
-      <w:ins w:id="483" w:author="Tommaso Peresson" w:date="2018-10-25T15:20:00Z">
+      <w:ins w:id="482" w:author="Tommaso Peresson" w:date="2018-10-25T15:20:00Z">
         <w:r>
           <w:t xml:space="preserve"> without worrying about going </w:t>
         </w:r>
@@ -3777,17 +3722,17 @@
           <w:t xml:space="preserve">very often to </w:t>
         </w:r>
       </w:ins>
-      <w:ins w:id="484" w:author="Tommaso Peresson" w:date="2018-10-25T15:21:00Z">
+      <w:ins w:id="483" w:author="Tommaso Peresson" w:date="2018-10-25T15:21:00Z">
         <w:r>
           <w:t>a</w:t>
         </w:r>
       </w:ins>
-      <w:ins w:id="485" w:author="Tommaso Peresson" w:date="2018-10-25T15:20:00Z">
+      <w:ins w:id="484" w:author="Tommaso Peresson" w:date="2018-10-25T15:20:00Z">
         <w:r>
           <w:t xml:space="preserve"> hospital. </w:t>
         </w:r>
       </w:ins>
-      <w:ins w:id="486" w:author="Tommaso Peresson" w:date="2018-10-25T15:21:00Z">
+      <w:ins w:id="485" w:author="Tommaso Peresson" w:date="2018-10-25T15:21:00Z">
         <w:r>
           <w:t>She is registered to Data4Help as a Private Customer</w:t>
         </w:r>
@@ -3809,7 +3754,7 @@
           <w:t>as a</w:t>
         </w:r>
       </w:ins>
-      <w:ins w:id="487" w:author="Tommaso Peresson" w:date="2018-10-25T15:22:00Z">
+      <w:ins w:id="486" w:author="Tommaso Peresson" w:date="2018-10-25T15:22:00Z">
         <w:r>
           <w:t xml:space="preserve"> Business Customer. </w:t>
         </w:r>
@@ -3817,7 +3762,7 @@
           <w:t xml:space="preserve">Julia accepted the request from the </w:t>
         </w:r>
       </w:ins>
-      <w:ins w:id="488" w:author="Tommaso Peresson" w:date="2018-10-25T15:23:00Z">
+      <w:ins w:id="487" w:author="Tommaso Peresson" w:date="2018-10-25T15:23:00Z">
         <w:r>
           <w:t xml:space="preserve">medical equip to </w:t>
         </w:r>
@@ -3825,7 +3770,7 @@
           <w:t>allow the real time monitori</w:t>
         </w:r>
       </w:ins>
-      <w:ins w:id="489" w:author="Tommaso Peresson" w:date="2018-10-25T15:24:00Z">
+      <w:ins w:id="488" w:author="Tommaso Peresson" w:date="2018-10-25T15:24:00Z">
         <w:r>
           <w:t>ng function.</w:t>
         </w:r>
@@ -3834,16 +3779,16 @@
     <w:p>
       <w:pPr>
         <w:rPr>
-          <w:ins w:id="490" w:author="Tommaso Peresson" w:date="2018-10-25T15:25:00Z"/>
-        </w:rPr>
-      </w:pPr>
-      <w:ins w:id="491" w:author="Tommaso Peresson" w:date="2018-10-25T15:24:00Z">
+          <w:ins w:id="489" w:author="Tommaso Peresson" w:date="2018-10-25T15:25:00Z"/>
+        </w:rPr>
+      </w:pPr>
+      <w:ins w:id="490" w:author="Tommaso Peresson" w:date="2018-10-25T15:24:00Z">
         <w:r>
           <w:lastRenderedPageBreak/>
           <w:t>Now she can enjoy a normal life</w:t>
         </w:r>
       </w:ins>
-      <w:ins w:id="492" w:author="Tommaso Peresson" w:date="2018-10-25T15:25:00Z">
+      <w:ins w:id="491" w:author="Tommaso Peresson" w:date="2018-10-25T15:25:00Z">
         <w:r>
           <w:t>.</w:t>
         </w:r>
@@ -3853,10 +3798,10 @@
       <w:pPr>
         <w:pStyle w:val="Titolo2"/>
         <w:rPr>
-          <w:ins w:id="493" w:author="Tommaso Peresson" w:date="2018-10-25T15:25:00Z"/>
-        </w:rPr>
-      </w:pPr>
-      <w:ins w:id="494" w:author="Tommaso Peresson" w:date="2018-10-25T15:25:00Z">
+          <w:ins w:id="492" w:author="Tommaso Peresson" w:date="2018-10-25T15:25:00Z"/>
+        </w:rPr>
+      </w:pPr>
+      <w:ins w:id="493" w:author="Tommaso Peresson" w:date="2018-10-25T15:25:00Z">
         <w:r>
           <w:t>Scenario 2</w:t>
         </w:r>
@@ -3865,10 +3810,10 @@
     <w:p>
       <w:pPr>
         <w:rPr>
-          <w:ins w:id="495" w:author="Tommaso Peresson" w:date="2018-10-25T15:44:00Z"/>
-        </w:rPr>
-      </w:pPr>
-      <w:ins w:id="496" w:author="Tommaso Peresson" w:date="2018-10-25T15:25:00Z">
+          <w:ins w:id="494" w:author="Tommaso Peresson" w:date="2018-10-25T15:44:00Z"/>
+        </w:rPr>
+      </w:pPr>
+      <w:ins w:id="495" w:author="Tommaso Peresson" w:date="2018-10-25T15:25:00Z">
         <w:r>
           <w:t xml:space="preserve">Carlos </w:t>
         </w:r>
@@ -3876,12 +3821,12 @@
           <w:t>works fo</w:t>
         </w:r>
       </w:ins>
-      <w:ins w:id="497" w:author="Tommaso Peresson" w:date="2018-10-25T15:26:00Z">
+      <w:ins w:id="496" w:author="Tommaso Peresson" w:date="2018-10-25T15:26:00Z">
         <w:r>
           <w:t xml:space="preserve">r a public </w:t>
         </w:r>
       </w:ins>
-      <w:ins w:id="498" w:author="Tommaso Peresson" w:date="2018-10-25T15:27:00Z">
+      <w:ins w:id="497" w:author="Tommaso Peresson" w:date="2018-10-25T15:27:00Z">
         <w:r>
           <w:t>hospital in Milan</w:t>
         </w:r>
@@ -3889,7 +3834,7 @@
           <w:t xml:space="preserve">, he is an analyst and </w:t>
         </w:r>
       </w:ins>
-      <w:ins w:id="499" w:author="Tommaso Peresson" w:date="2018-10-25T15:28:00Z">
+      <w:ins w:id="498" w:author="Tommaso Peresson" w:date="2018-10-25T15:28:00Z">
         <w:r>
           <w:t xml:space="preserve">having precise health data of the people </w:t>
         </w:r>
@@ -3897,7 +3842,7 @@
           <w:t xml:space="preserve">living in Milan can help him in his last research </w:t>
         </w:r>
       </w:ins>
-      <w:ins w:id="500" w:author="Tommaso Peresson" w:date="2018-10-25T15:29:00Z">
+      <w:ins w:id="499" w:author="Tommaso Peresson" w:date="2018-10-25T15:29:00Z">
         <w:r>
           <w:t xml:space="preserve">on air pollution. </w:t>
         </w:r>
@@ -3905,7 +3850,7 @@
           <w:t xml:space="preserve">A colleague tells him </w:t>
         </w:r>
       </w:ins>
-      <w:ins w:id="501" w:author="Tommaso Peresson" w:date="2018-10-25T15:30:00Z">
+      <w:ins w:id="500" w:author="Tommaso Peresson" w:date="2018-10-25T15:30:00Z">
         <w:r>
           <w:t xml:space="preserve">that </w:t>
         </w:r>
@@ -3916,7 +3861,7 @@
           <w:t>Data4Help database to ga</w:t>
         </w:r>
       </w:ins>
-      <w:ins w:id="502" w:author="Tommaso Peresson" w:date="2018-10-25T15:31:00Z">
+      <w:ins w:id="501" w:author="Tommaso Peresson" w:date="2018-10-25T15:31:00Z">
         <w:r>
           <w:t xml:space="preserve">ther anonymous health data of the population of a certain area. </w:t>
         </w:r>
@@ -3927,12 +3872,12 @@
           <w:t xml:space="preserve"> is </w:t>
         </w:r>
       </w:ins>
-      <w:ins w:id="503" w:author="Tommaso Peresson" w:date="2018-10-25T15:36:00Z">
+      <w:ins w:id="502" w:author="Tommaso Peresson" w:date="2018-10-25T15:36:00Z">
         <w:r>
           <w:t>amazed</w:t>
         </w:r>
       </w:ins>
-      <w:ins w:id="504" w:author="Tommaso Peresson" w:date="2018-10-25T15:31:00Z">
+      <w:ins w:id="503" w:author="Tommaso Peresson" w:date="2018-10-25T15:31:00Z">
         <w:r>
           <w:t xml:space="preserve"> by this information, the </w:t>
         </w:r>
@@ -3940,7 +3885,7 @@
           <w:t xml:space="preserve">next </w:t>
         </w:r>
       </w:ins>
-      <w:ins w:id="505" w:author="Tommaso Peresson" w:date="2018-10-25T15:32:00Z">
+      <w:ins w:id="504" w:author="Tommaso Peresson" w:date="2018-10-25T15:32:00Z">
         <w:r>
           <w:t>day</w:t>
         </w:r>
@@ -3948,17 +3893,17 @@
           <w:t xml:space="preserve"> his superior will </w:t>
         </w:r>
       </w:ins>
-      <w:ins w:id="506" w:author="Tommaso Peresson" w:date="2018-10-25T15:36:00Z">
+      <w:ins w:id="505" w:author="Tommaso Peresson" w:date="2018-10-25T15:36:00Z">
         <w:r>
           <w:t>give</w:t>
         </w:r>
       </w:ins>
-      <w:ins w:id="507" w:author="Tommaso Peresson" w:date="2018-10-25T15:32:00Z">
+      <w:ins w:id="506" w:author="Tommaso Peresson" w:date="2018-10-25T15:32:00Z">
         <w:r>
           <w:t xml:space="preserve"> him the </w:t>
         </w:r>
       </w:ins>
-      <w:ins w:id="508" w:author="Tommaso Peresson" w:date="2018-10-25T15:33:00Z">
+      <w:ins w:id="507" w:author="Tommaso Peresson" w:date="2018-10-25T15:33:00Z">
         <w:r>
           <w:t>credentials to use Data4Help</w:t>
         </w:r>
@@ -3966,17 +3911,17 @@
           <w:t>’s service. After</w:t>
         </w:r>
       </w:ins>
-      <w:ins w:id="509" w:author="Tommaso Peresson" w:date="2018-10-25T15:34:00Z">
+      <w:ins w:id="508" w:author="Tommaso Peresson" w:date="2018-10-25T15:34:00Z">
         <w:r>
           <w:t xml:space="preserve"> downloading Data4Help’s desktop client software</w:t>
         </w:r>
       </w:ins>
-      <w:ins w:id="510" w:author="Tommaso Peresson" w:date="2018-10-25T15:33:00Z">
+      <w:ins w:id="509" w:author="Tommaso Peresson" w:date="2018-10-25T15:33:00Z">
         <w:r>
           <w:t xml:space="preserve"> </w:t>
         </w:r>
       </w:ins>
-      <w:ins w:id="511" w:author="Tommaso Peresson" w:date="2018-10-25T15:34:00Z">
+      <w:ins w:id="510" w:author="Tommaso Peresson" w:date="2018-10-25T15:34:00Z">
         <w:r>
           <w:t>he can immediately sta</w:t>
         </w:r>
@@ -3984,7 +3929,7 @@
           <w:t>rt</w:t>
         </w:r>
       </w:ins>
-      <w:ins w:id="512" w:author="Tommaso Peresson" w:date="2018-10-25T15:35:00Z">
+      <w:ins w:id="511" w:author="Tommaso Peresson" w:date="2018-10-25T15:35:00Z">
         <w:r>
           <w:t xml:space="preserve"> filling </w:t>
         </w:r>
@@ -3992,12 +3937,12 @@
           <w:t>the “anonymous query” form.</w:t>
         </w:r>
       </w:ins>
-      <w:ins w:id="513" w:author="Tommaso Peresson" w:date="2018-10-25T15:37:00Z">
+      <w:ins w:id="512" w:author="Tommaso Peresson" w:date="2018-10-25T15:37:00Z">
         <w:r>
           <w:t xml:space="preserve"> </w:t>
         </w:r>
       </w:ins>
-      <w:ins w:id="514" w:author="Tommaso Peresson" w:date="2018-10-25T15:38:00Z">
+      <w:ins w:id="513" w:author="Tommaso Peresson" w:date="2018-10-25T15:38:00Z">
         <w:r>
           <w:t>In the</w:t>
         </w:r>
@@ -4011,7 +3956,7 @@
           <w:t xml:space="preserve"> hours</w:t>
         </w:r>
       </w:ins>
-      <w:ins w:id="515" w:author="Tommaso Peresson" w:date="2018-10-25T15:40:00Z">
+      <w:ins w:id="514" w:author="Tommaso Peresson" w:date="2018-10-25T15:40:00Z">
         <w:r>
           <w:t xml:space="preserve"> succeeding </w:t>
         </w:r>
@@ -4019,7 +3964,7 @@
           <w:t>the submission</w:t>
         </w:r>
       </w:ins>
-      <w:ins w:id="516" w:author="Tommaso Peresson" w:date="2018-10-25T15:38:00Z">
+      <w:ins w:id="515" w:author="Tommaso Peresson" w:date="2018-10-25T15:38:00Z">
         <w:r>
           <w:t xml:space="preserve"> he will receive a notification</w:t>
         </w:r>
@@ -4027,17 +3972,17 @@
           <w:t xml:space="preserve"> on his desktop and the asked</w:t>
         </w:r>
       </w:ins>
-      <w:ins w:id="517" w:author="Tommaso Peresson" w:date="2018-10-25T15:41:00Z">
+      <w:ins w:id="516" w:author="Tommaso Peresson" w:date="2018-10-25T15:41:00Z">
         <w:r>
           <w:t xml:space="preserve"> data</w:t>
         </w:r>
       </w:ins>
-      <w:ins w:id="518" w:author="Tommaso Peresson" w:date="2018-10-25T15:38:00Z">
+      <w:ins w:id="517" w:author="Tommaso Peresson" w:date="2018-10-25T15:38:00Z">
         <w:r>
           <w:t xml:space="preserve"> will be ava</w:t>
         </w:r>
       </w:ins>
-      <w:ins w:id="519" w:author="Tommaso Peresson" w:date="2018-10-25T15:39:00Z">
+      <w:ins w:id="518" w:author="Tommaso Peresson" w:date="2018-10-25T15:39:00Z">
         <w:r>
           <w:t>ilable for consultation.</w:t>
         </w:r>
@@ -4047,16 +3992,21 @@
       <w:pPr>
         <w:pStyle w:val="Titolo2"/>
         <w:rPr>
-          <w:ins w:id="520" w:author="Tommaso Peresson" w:date="2018-10-25T15:44:00Z"/>
-        </w:rPr>
-      </w:pPr>
-      <w:ins w:id="521" w:author="Tommaso Peresson" w:date="2018-10-25T15:44:00Z">
+          <w:ins w:id="519" w:author="Tommaso Peresson" w:date="2018-10-25T15:44:00Z"/>
+        </w:rPr>
+      </w:pPr>
+      <w:ins w:id="520" w:author="Tommaso Peresson" w:date="2018-10-25T15:44:00Z">
         <w:r>
           <w:t>Scenario 3</w:t>
         </w:r>
       </w:ins>
     </w:p>
     <w:p>
+      <w:pPr>
+        <w:rPr>
+          <w:ins w:id="521" w:author="Tommaso Peresson" w:date="2018-10-29T14:19:00Z"/>
+        </w:rPr>
+      </w:pPr>
       <w:ins w:id="522" w:author="Tommaso Peresson" w:date="2018-10-25T15:46:00Z">
         <w:r>
           <w:t>Emilio</w:t>
@@ -4203,6 +4153,266 @@
           <w:t>his mother health condition.</w:t>
         </w:r>
       </w:ins>
+    </w:p>
+    <w:p>
+      <w:pPr>
+        <w:pStyle w:val="Titolo3"/>
+        <w:numPr>
+          <w:ilvl w:val="0"/>
+          <w:numId w:val="0"/>
+        </w:numPr>
+        <w:rPr>
+          <w:ins w:id="542" w:author="Tommaso Peresson" w:date="2018-10-29T13:56:00Z"/>
+        </w:rPr>
+        <w:pPrChange w:id="543" w:author="Tommaso Peresson" w:date="2018-10-29T14:19:00Z">
+          <w:pPr/>
+        </w:pPrChange>
+      </w:pPr>
+    </w:p>
+    <w:p>
+      <w:pPr>
+        <w:pStyle w:val="Titolo1"/>
+        <w:rPr>
+          <w:ins w:id="544" w:author="Tommaso Peresson" w:date="2018-10-29T13:56:00Z"/>
+        </w:rPr>
+      </w:pPr>
+      <w:proofErr w:type="spellStart"/>
+      <w:ins w:id="545" w:author="Tommaso Peresson" w:date="2018-10-29T13:56:00Z">
+        <w:r>
+          <w:t>Uml</w:t>
+        </w:r>
+        <w:proofErr w:type="spellEnd"/>
+        <w:r>
+          <w:t xml:space="preserve"> modelling</w:t>
+        </w:r>
+      </w:ins>
+    </w:p>
+    <w:p>
+      <w:pPr>
+        <w:pStyle w:val="Titolo2"/>
+        <w:rPr>
+          <w:ins w:id="546" w:author="Tommaso Peresson" w:date="2018-10-29T13:56:00Z"/>
+        </w:rPr>
+      </w:pPr>
+      <w:ins w:id="547" w:author="Tommaso Peresson" w:date="2018-10-29T13:56:00Z">
+        <w:r>
+          <w:t>Use case diagrams</w:t>
+        </w:r>
+      </w:ins>
+    </w:p>
+    <w:p>
+      <w:pPr>
+        <w:pStyle w:val="Titolo3"/>
+        <w:rPr>
+          <w:ins w:id="548" w:author="Tommaso Peresson" w:date="2018-10-29T14:19:00Z"/>
+        </w:rPr>
+      </w:pPr>
+      <w:ins w:id="549" w:author="Tommaso Peresson" w:date="2018-10-29T13:59:00Z">
+        <w:r>
+          <w:t>Use case visit</w:t>
+        </w:r>
+      </w:ins>
+      <w:ins w:id="550" w:author="Tommaso Peresson" w:date="2018-10-29T14:12:00Z">
+        <w:r>
+          <w:t>or</w:t>
+        </w:r>
+      </w:ins>
+    </w:p>
+    <w:p>
+      <w:pPr>
+        <w:rPr>
+          <w:ins w:id="551" w:author="Tommaso Peresson" w:date="2018-10-29T14:23:00Z"/>
+        </w:rPr>
+      </w:pPr>
+      <w:ins w:id="552" w:author="Tommaso Peresson" w:date="2018-10-29T14:22:00Z">
+        <w:r>
+          <w:rPr>
+            <w:noProof/>
+          </w:rPr>
+          <w:drawing>
+            <wp:inline distT="0" distB="0" distL="0" distR="0" wp14:anchorId="6AF860E6" wp14:editId="55AA44E0">
+              <wp:extent cx="5000625" cy="2771775"/>
+              <wp:effectExtent l="0" t="0" r="9525" b="9525"/>
+              <wp:docPr id="6" name="Elemento grafico 6"/>
+              <wp:cNvGraphicFramePr>
+                <a:graphicFrameLocks xmlns:a="http://schemas.openxmlformats.org/drawingml/2006/main" noChangeAspect="1"/>
+              </wp:cNvGraphicFramePr>
+              <a:graphic xmlns:a="http://schemas.openxmlformats.org/drawingml/2006/main">
+                <a:graphicData uri="http://schemas.openxmlformats.org/drawingml/2006/picture">
+                  <pic:pic xmlns:pic="http://schemas.openxmlformats.org/drawingml/2006/picture">
+                    <pic:nvPicPr>
+                      <pic:cNvPr id="1" name=""/>
+                      <pic:cNvPicPr/>
+                    </pic:nvPicPr>
+                    <pic:blipFill>
+                      <a:blip r:embed="rId9">
+                        <a:extLst>
+                          <a:ext uri="{96DAC541-7B7A-43D3-8B79-37D633B846F1}">
+                            <asvg:svgBlip xmlns:asvg="http://schemas.microsoft.com/office/drawing/2016/SVG/main" r:embed="rId10"/>
+                          </a:ext>
+                        </a:extLst>
+                      </a:blip>
+                      <a:stretch>
+                        <a:fillRect/>
+                      </a:stretch>
+                    </pic:blipFill>
+                    <pic:spPr>
+                      <a:xfrm>
+                        <a:off x="0" y="0"/>
+                        <a:ext cx="5000625" cy="2771775"/>
+                      </a:xfrm>
+                      <a:prstGeom prst="rect">
+                        <a:avLst/>
+                      </a:prstGeom>
+                    </pic:spPr>
+                  </pic:pic>
+                </a:graphicData>
+              </a:graphic>
+            </wp:inline>
+          </w:drawing>
+        </w:r>
+      </w:ins>
+    </w:p>
+    <w:p>
+      <w:pPr>
+        <w:rPr>
+          <w:ins w:id="553" w:author="Tommaso Peresson" w:date="2018-10-29T14:23:00Z"/>
+        </w:rPr>
+      </w:pPr>
+    </w:p>
+    <w:p>
+      <w:pPr>
+        <w:rPr>
+          <w:ins w:id="554" w:author="Tommaso Peresson" w:date="2018-10-29T14:19:00Z"/>
+          <w:rPrChange w:id="555" w:author="Tommaso Peresson" w:date="2018-10-29T14:19:00Z">
+            <w:rPr>
+              <w:ins w:id="556" w:author="Tommaso Peresson" w:date="2018-10-29T14:19:00Z"/>
+            </w:rPr>
+          </w:rPrChange>
+        </w:rPr>
+        <w:pPrChange w:id="557" w:author="Tommaso Peresson" w:date="2018-10-29T14:19:00Z">
+          <w:pPr>
+            <w:pStyle w:val="Titolo3"/>
+          </w:pPr>
+        </w:pPrChange>
+      </w:pPr>
+    </w:p>
+    <w:p>
+      <w:pPr>
+        <w:pStyle w:val="Titolo3"/>
+        <w:rPr>
+          <w:ins w:id="558" w:author="Tommaso Peresson" w:date="2018-10-29T13:59:00Z"/>
+          <w:rPrChange w:id="559" w:author="Tommaso Peresson" w:date="2018-10-29T14:20:00Z">
+            <w:rPr>
+              <w:ins w:id="560" w:author="Tommaso Peresson" w:date="2018-10-29T13:59:00Z"/>
+            </w:rPr>
+          </w:rPrChange>
+        </w:rPr>
+        <w:pPrChange w:id="561" w:author="Tommaso Peresson" w:date="2018-10-29T14:20:00Z">
+          <w:pPr>
+            <w:pStyle w:val="Titolo3"/>
+          </w:pPr>
+        </w:pPrChange>
+      </w:pPr>
+      <w:ins w:id="562" w:author="Tommaso Peresson" w:date="2018-10-29T14:19:00Z">
+        <w:r>
+          <w:lastRenderedPageBreak/>
+          <w:t>Use case syste</w:t>
+        </w:r>
+      </w:ins>
+      <w:ins w:id="563" w:author="Tommaso Peresson" w:date="2018-10-29T14:20:00Z">
+        <w:r>
+          <w:t>m manager</w:t>
+        </w:r>
+      </w:ins>
+    </w:p>
+    <w:p>
+      <w:pPr>
+        <w:pStyle w:val="Titolo3"/>
+        <w:numPr>
+          <w:ilvl w:val="0"/>
+          <w:numId w:val="0"/>
+        </w:numPr>
+        <w:ind w:left="720"/>
+        <w:rPr>
+          <w:ins w:id="564" w:author="Tommaso Peresson" w:date="2018-10-29T14:24:00Z"/>
+          <w:rFonts w:eastAsia="Adobe Ming Std L"/>
+          <w:vertAlign w:val="superscript"/>
+        </w:rPr>
+      </w:pPr>
+      <w:ins w:id="565" w:author="Tommaso Peresson" w:date="2018-10-29T14:24:00Z">
+        <w:r>
+          <w:rPr>
+            <w:noProof/>
+          </w:rPr>
+          <w:drawing>
+            <wp:inline distT="0" distB="0" distL="0" distR="0" wp14:anchorId="5969AC20" wp14:editId="537DA643">
+              <wp:extent cx="6287770" cy="3723005"/>
+              <wp:effectExtent l="0" t="0" r="0" b="0"/>
+              <wp:docPr id="1" name="Elemento grafico 1"/>
+              <wp:cNvGraphicFramePr>
+                <a:graphicFrameLocks xmlns:a="http://schemas.openxmlformats.org/drawingml/2006/main" noChangeAspect="1"/>
+              </wp:cNvGraphicFramePr>
+              <a:graphic xmlns:a="http://schemas.openxmlformats.org/drawingml/2006/main">
+                <a:graphicData uri="http://schemas.openxmlformats.org/drawingml/2006/picture">
+                  <pic:pic xmlns:pic="http://schemas.openxmlformats.org/drawingml/2006/picture">
+                    <pic:nvPicPr>
+                      <pic:cNvPr id="1" name=""/>
+                      <pic:cNvPicPr/>
+                    </pic:nvPicPr>
+                    <pic:blipFill>
+                      <a:blip r:embed="rId11">
+                        <a:extLst>
+                          <a:ext uri="{96DAC541-7B7A-43D3-8B79-37D633B846F1}">
+                            <asvg:svgBlip xmlns:asvg="http://schemas.microsoft.com/office/drawing/2016/SVG/main" r:embed="rId12"/>
+                          </a:ext>
+                        </a:extLst>
+                      </a:blip>
+                      <a:stretch>
+                        <a:fillRect/>
+                      </a:stretch>
+                    </pic:blipFill>
+                    <pic:spPr>
+                      <a:xfrm>
+                        <a:off x="0" y="0"/>
+                        <a:ext cx="6287770" cy="3723005"/>
+                      </a:xfrm>
+                      <a:prstGeom prst="rect">
+                        <a:avLst/>
+                      </a:prstGeom>
+                    </pic:spPr>
+                  </pic:pic>
+                </a:graphicData>
+              </a:graphic>
+            </wp:inline>
+          </w:drawing>
+        </w:r>
+      </w:ins>
+    </w:p>
+    <w:p>
+      <w:pPr>
+        <w:pStyle w:val="Titolo3"/>
+        <w:rPr>
+          <w:rPrChange w:id="566" w:author="Tommaso Peresson" w:date="2018-10-29T14:24:00Z">
+            <w:rPr/>
+          </w:rPrChange>
+        </w:rPr>
+        <w:pPrChange w:id="567" w:author="Tommaso Peresson" w:date="2018-10-29T14:24:00Z">
+          <w:pPr/>
+        </w:pPrChange>
+      </w:pPr>
+      <w:ins w:id="568" w:author="Tommaso Peresson" w:date="2018-10-29T14:24:00Z">
+        <w:r>
+          <w:t>Use case Busines</w:t>
+        </w:r>
+      </w:ins>
+      <w:ins w:id="569" w:author="Tommaso Peresson" w:date="2018-10-29T14:25:00Z">
+        <w:r>
+          <w:t>s and Private customers</w:t>
+        </w:r>
+      </w:ins>
+      <w:bookmarkStart w:id="570" w:name="_GoBack"/>
+      <w:bookmarkEnd w:id="570"/>
     </w:p>
     <w:sectPr>
       <w:pgSz w:w="11909" w:h="16834"/>
@@ -4264,7 +4474,7 @@
       <w:proofErr w:type="spellEnd"/>
     </w:p>
   </w:comment>
-  <w:comment w:id="287" w:author="Tommaso Peresson" w:date="2018-10-23T14:44:00Z" w:initials="TP">
+  <w:comment w:id="286" w:author="Tommaso Peresson" w:date="2018-10-23T14:44:00Z" w:initials="TP">
     <w:p>
       <w:pPr>
         <w:pStyle w:val="Testocommento"/>
@@ -4300,7 +4510,7 @@
       <w:proofErr w:type="spellEnd"/>
     </w:p>
   </w:comment>
-  <w:comment w:id="310" w:author="Tommaso Peresson" w:date="2018-10-23T13:23:00Z" w:initials="TP">
+  <w:comment w:id="309" w:author="Tommaso Peresson" w:date="2018-10-23T13:23:00Z" w:initials="TP">
     <w:p>
       <w:pPr>
         <w:pStyle w:val="Testocommento"/>
@@ -4330,7 +4540,7 @@
       </w:pPr>
     </w:p>
   </w:comment>
-  <w:comment w:id="412" w:author="Tommaso Peresson" w:date="2018-10-23T15:37:00Z" w:initials="TP">
+  <w:comment w:id="411" w:author="Tommaso Peresson" w:date="2018-10-23T15:37:00Z" w:initials="TP">
     <w:p>
       <w:pPr>
         <w:pStyle w:val="Testocommento"/>
@@ -4408,7 +4618,7 @@
       </w:pPr>
     </w:p>
   </w:comment>
-  <w:comment w:id="424" w:author="Tommaso Peresson" w:date="2018-10-23T15:42:00Z" w:initials="TP">
+  <w:comment w:id="423" w:author="Tommaso Peresson" w:date="2018-10-23T15:42:00Z" w:initials="TP">
     <w:p>
       <w:pPr>
         <w:pStyle w:val="Testocommento"/>
@@ -8300,7 +8510,7 @@
 </file>
 
 <file path=customXml/itemProps1.xml><?xml version="1.0" encoding="utf-8"?>
-<ds:datastoreItem xmlns:ds="http://schemas.openxmlformats.org/officeDocument/2006/customXml" ds:itemID="{990D2D14-936A-4284-9E2C-5F3725CF94C2}">
+<ds:datastoreItem xmlns:ds="http://schemas.openxmlformats.org/officeDocument/2006/customXml" ds:itemID="{AC4B61BC-B6F8-4783-9B3E-1B70462CC31D}">
   <ds:schemaRefs>
     <ds:schemaRef ds:uri="http://schemas.openxmlformats.org/officeDocument/2006/bibliography"/>
   </ds:schemaRefs>

</xml_diff>